<commit_message>
Enough items in #5 and #6 complete.  Ready to show to client.
</commit_message>
<xml_diff>
--- a/docassemble/MSM01ClientIntake/data/templates/MSM_Legal_Answer_Template_Migration.docx
+++ b/docassemble/MSM01ClientIntake/data/templates/MSM_Legal_Answer_Template_Migration.docx
@@ -52,7 +52,7 @@
           <w:sz w:val="20"/>
           <w:szCs w:val="20"/>
         </w:rPr>
-        <w:t>28 July 2023</w:t>
+        <w:t>10 September 2023</w:t>
       </w:r>
       <w:r>
         <w:rPr>
@@ -88,7 +88,6 @@
         </w:rPr>
         <w:t xml:space="preserve">Dear </w:t>
       </w:r>
-      <w:proofErr w:type="gramStart"/>
       <w:r>
         <w:rPr>
           <w:rFonts w:ascii="Montserrat" w:hAnsi="Montserrat"/>
@@ -109,7 +108,6 @@
         </w:rPr>
         <w:t>user.name</w:t>
       </w:r>
-      <w:proofErr w:type="gramEnd"/>
       <w:r>
         <w:rPr>
           <w:rFonts w:ascii="Montserrat" w:hAnsi="Montserrat"/>
@@ -165,7 +163,6 @@
         </w:rPr>
         <w:t xml:space="preserve">{%p if </w:t>
       </w:r>
-      <w:proofErr w:type="spellStart"/>
       <w:r>
         <w:rPr>
           <w:rFonts w:ascii="Montserrat" w:eastAsia="Times New Roman" w:hAnsi="Montserrat" w:cs="Calibri"/>
@@ -174,18 +171,7 @@
           <w:szCs w:val="20"/>
           <w:lang w:eastAsia="en-AU"/>
         </w:rPr>
-        <w:t>MSM_Migration_User_is_main_applicant</w:t>
-      </w:r>
-      <w:proofErr w:type="spellEnd"/>
-      <w:r>
-        <w:rPr>
-          <w:rFonts w:ascii="Montserrat" w:eastAsia="Times New Roman" w:hAnsi="Montserrat" w:cs="Calibri"/>
-          <w:color w:val="000000"/>
-          <w:sz w:val="20"/>
-          <w:szCs w:val="20"/>
-          <w:lang w:eastAsia="en-AU"/>
-        </w:rPr>
-        <w:t xml:space="preserve"> </w:t>
+        <w:t xml:space="preserve">MSM_Migration_User_is_main_applicant </w:t>
       </w:r>
       <w:r>
         <w:rPr>
@@ -292,7 +278,6 @@
         </w:rPr>
         <w:t xml:space="preserve">Please find below the answers that you have submitted to MSM Legal on behalf of </w:t>
       </w:r>
-      <w:proofErr w:type="gramStart"/>
       <w:r>
         <w:rPr>
           <w:rFonts w:ascii="Montserrat" w:hAnsi="Montserrat"/>
@@ -313,7 +298,6 @@
         </w:rPr>
         <w:t>applicant.name</w:t>
       </w:r>
-      <w:proofErr w:type="gramEnd"/>
       <w:r>
         <w:rPr>
           <w:rFonts w:ascii="Montserrat" w:hAnsi="Montserrat"/>
@@ -595,93 +579,25 @@
                 <w:lang w:eastAsia="en-AU"/>
               </w:rPr>
             </w:pPr>
-            <w:proofErr w:type="gramStart"/>
-            <w:r>
-              <w:rPr>
-                <w:rFonts w:ascii="Montserrat" w:eastAsia="Times New Roman" w:hAnsi="Montserrat" w:cs="Calibri"/>
-                <w:color w:val="000000"/>
-                <w:sz w:val="20"/>
-                <w:szCs w:val="20"/>
-                <w:lang w:eastAsia="en-AU"/>
-              </w:rPr>
-              <w:t xml:space="preserve">{{ </w:t>
-            </w:r>
-            <w:proofErr w:type="spellStart"/>
-            <w:r>
-              <w:rPr>
-                <w:rFonts w:ascii="Montserrat" w:eastAsia="Times New Roman" w:hAnsi="Montserrat" w:cs="Calibri"/>
-                <w:color w:val="000000"/>
-                <w:sz w:val="20"/>
-                <w:szCs w:val="20"/>
-                <w:lang w:eastAsia="en-AU"/>
-              </w:rPr>
-              <w:t>yesno</w:t>
-            </w:r>
-            <w:proofErr w:type="spellEnd"/>
-            <w:proofErr w:type="gramEnd"/>
-            <w:r>
-              <w:rPr>
-                <w:rFonts w:ascii="Montserrat" w:eastAsia="Times New Roman" w:hAnsi="Montserrat" w:cs="Calibri"/>
-                <w:color w:val="000000"/>
-                <w:sz w:val="20"/>
-                <w:szCs w:val="20"/>
-                <w:lang w:eastAsia="en-AU"/>
-              </w:rPr>
-              <w:t>(</w:t>
-            </w:r>
-            <w:proofErr w:type="spellStart"/>
-            <w:r>
-              <w:rPr>
-                <w:rFonts w:ascii="Montserrat" w:eastAsia="Times New Roman" w:hAnsi="Montserrat" w:cs="Calibri"/>
-                <w:color w:val="000000"/>
-                <w:sz w:val="20"/>
-                <w:szCs w:val="20"/>
-                <w:lang w:eastAsia="en-AU"/>
-              </w:rPr>
-              <w:t>MSM_User_needs_interpreter</w:t>
-            </w:r>
-            <w:proofErr w:type="spellEnd"/>
-            <w:r>
-              <w:rPr>
-                <w:rFonts w:ascii="Montserrat" w:eastAsia="Times New Roman" w:hAnsi="Montserrat" w:cs="Calibri"/>
-                <w:color w:val="000000"/>
-                <w:sz w:val="20"/>
-                <w:szCs w:val="20"/>
-                <w:lang w:eastAsia="en-AU"/>
-              </w:rPr>
-              <w:t>) }}</w:t>
-            </w:r>
-            <w:r>
-              <w:rPr>
-                <w:rFonts w:ascii="Montserrat" w:eastAsia="Times New Roman" w:hAnsi="Montserrat" w:cs="Calibri"/>
-                <w:color w:val="000000"/>
-                <w:sz w:val="20"/>
-                <w:szCs w:val="20"/>
-                <w:lang w:eastAsia="en-AU"/>
-              </w:rPr>
-              <w:t xml:space="preserve">{% if  </w:t>
-            </w:r>
-            <w:proofErr w:type="spellStart"/>
-            <w:r>
-              <w:rPr>
-                <w:rFonts w:ascii="Montserrat" w:eastAsia="Times New Roman" w:hAnsi="Montserrat" w:cs="Calibri"/>
-                <w:color w:val="000000"/>
-                <w:sz w:val="20"/>
-                <w:szCs w:val="20"/>
-                <w:lang w:eastAsia="en-AU"/>
-              </w:rPr>
-              <w:t>MSM_User_needs_interpreter</w:t>
-            </w:r>
-            <w:proofErr w:type="spellEnd"/>
-            <w:r>
-              <w:rPr>
-                <w:rFonts w:ascii="Montserrat" w:eastAsia="Times New Roman" w:hAnsi="Montserrat" w:cs="Calibri"/>
-                <w:color w:val="000000"/>
-                <w:sz w:val="20"/>
-                <w:szCs w:val="20"/>
-                <w:lang w:eastAsia="en-AU"/>
-              </w:rPr>
-              <w:t xml:space="preserve"> %}, for {{ </w:t>
+            <w:r>
+              <w:rPr>
+                <w:rFonts w:ascii="Montserrat" w:eastAsia="Times New Roman" w:hAnsi="Montserrat" w:cs="Calibri"/>
+                <w:color w:val="000000"/>
+                <w:sz w:val="20"/>
+                <w:szCs w:val="20"/>
+                <w:lang w:eastAsia="en-AU"/>
+              </w:rPr>
+              <w:t>{{ yesno(MSM_User_needs_interpreter) }}</w:t>
+            </w:r>
+            <w:r>
+              <w:rPr>
+                <w:rFonts w:ascii="Montserrat" w:eastAsia="Times New Roman" w:hAnsi="Montserrat" w:cs="Calibri"/>
+                <w:color w:val="000000"/>
+                <w:sz w:val="20"/>
+                <w:szCs w:val="20"/>
+                <w:lang w:eastAsia="en-AU"/>
+              </w:rPr>
+              <w:t xml:space="preserve">{% if  MSM_User_needs_interpreter %}, for {{ </w:t>
             </w:r>
             <w:r>
               <w:rPr>
@@ -691,27 +607,15 @@
               </w:rPr>
               <w:t xml:space="preserve"> </w:t>
             </w:r>
-            <w:proofErr w:type="spellStart"/>
-            <w:r>
-              <w:rPr>
-                <w:rFonts w:ascii="Montserrat" w:eastAsia="Times New Roman" w:hAnsi="Montserrat" w:cs="Calibri"/>
-                <w:color w:val="000000"/>
-                <w:sz w:val="20"/>
-                <w:szCs w:val="20"/>
-                <w:lang w:eastAsia="en-AU"/>
-              </w:rPr>
-              <w:t>MSM_User_language</w:t>
-            </w:r>
-            <w:proofErr w:type="spellEnd"/>
-            <w:r>
-              <w:rPr>
-                <w:rFonts w:ascii="Montserrat" w:eastAsia="Times New Roman" w:hAnsi="Montserrat" w:cs="Calibri"/>
-                <w:color w:val="000000"/>
-                <w:sz w:val="20"/>
-                <w:szCs w:val="20"/>
-                <w:lang w:eastAsia="en-AU"/>
-              </w:rPr>
-              <w:t xml:space="preserve">  }}</w:t>
+            <w:r>
+              <w:rPr>
+                <w:rFonts w:ascii="Montserrat" w:eastAsia="Times New Roman" w:hAnsi="Montserrat" w:cs="Calibri"/>
+                <w:color w:val="000000"/>
+                <w:sz w:val="20"/>
+                <w:szCs w:val="20"/>
+                <w:lang w:eastAsia="en-AU"/>
+              </w:rPr>
+              <w:t>MSM_User_language  }}</w:t>
             </w:r>
             <w:r>
               <w:rPr>
@@ -868,27 +772,15 @@
                 <w:lang w:eastAsia="en-AU"/>
               </w:rPr>
             </w:pPr>
-            <w:proofErr w:type="gramStart"/>
-            <w:r>
-              <w:rPr>
-                <w:rFonts w:ascii="Montserrat" w:eastAsia="Times New Roman" w:hAnsi="Montserrat" w:cs="Calibri"/>
-                <w:color w:val="000000"/>
-                <w:sz w:val="20"/>
-                <w:szCs w:val="20"/>
-                <w:lang w:eastAsia="en-AU"/>
-              </w:rPr>
-              <w:t xml:space="preserve">{{ </w:t>
-            </w:r>
-            <w:proofErr w:type="spellStart"/>
-            <w:r>
-              <w:rPr>
-                <w:rFonts w:ascii="Montserrat" w:eastAsia="Times New Roman" w:hAnsi="Montserrat" w:cs="Calibri"/>
-                <w:color w:val="000000"/>
-                <w:sz w:val="20"/>
-                <w:szCs w:val="20"/>
-                <w:lang w:eastAsia="en-AU"/>
-              </w:rPr>
-              <w:t>y</w:t>
+            <w:r>
+              <w:rPr>
+                <w:rFonts w:ascii="Montserrat" w:eastAsia="Times New Roman" w:hAnsi="Montserrat" w:cs="Calibri"/>
+                <w:color w:val="000000"/>
+                <w:sz w:val="20"/>
+                <w:szCs w:val="20"/>
+                <w:lang w:eastAsia="en-AU"/>
+              </w:rPr>
+              <w:t>{{ y</w:t>
             </w:r>
             <w:r>
               <w:rPr>
@@ -908,19 +800,7 @@
                 <w:szCs w:val="20"/>
                 <w:lang w:eastAsia="en-AU"/>
               </w:rPr>
-              <w:t>no</w:t>
-            </w:r>
-            <w:proofErr w:type="spellEnd"/>
-            <w:proofErr w:type="gramEnd"/>
-            <w:r>
-              <w:rPr>
-                <w:rFonts w:ascii="Montserrat" w:eastAsia="Times New Roman" w:hAnsi="Montserrat" w:cs="Calibri"/>
-                <w:color w:val="000000"/>
-                <w:sz w:val="20"/>
-                <w:szCs w:val="20"/>
-                <w:lang w:eastAsia="en-AU"/>
-              </w:rPr>
-              <w:t>(</w:t>
+              <w:t>no(</w:t>
             </w:r>
             <w:r>
               <w:rPr>
@@ -930,27 +810,15 @@
               </w:rPr>
               <w:t xml:space="preserve"> </w:t>
             </w:r>
-            <w:proofErr w:type="spellStart"/>
-            <w:r>
-              <w:rPr>
-                <w:rFonts w:ascii="Montserrat" w:eastAsia="Times New Roman" w:hAnsi="Montserrat" w:cs="Calibri"/>
-                <w:color w:val="000000"/>
-                <w:sz w:val="20"/>
-                <w:szCs w:val="20"/>
-                <w:lang w:eastAsia="en-AU"/>
-              </w:rPr>
-              <w:t>MSM_Migration_User_is_main_applicant</w:t>
-            </w:r>
-            <w:proofErr w:type="spellEnd"/>
-            <w:r>
-              <w:rPr>
-                <w:rFonts w:ascii="Montserrat" w:eastAsia="Times New Roman" w:hAnsi="Montserrat" w:cs="Calibri"/>
-                <w:color w:val="000000"/>
-                <w:sz w:val="20"/>
-                <w:szCs w:val="20"/>
-                <w:lang w:eastAsia="en-AU"/>
-              </w:rPr>
-              <w:t>) }}</w:t>
+            <w:r>
+              <w:rPr>
+                <w:rFonts w:ascii="Montserrat" w:eastAsia="Times New Roman" w:hAnsi="Montserrat" w:cs="Calibri"/>
+                <w:color w:val="000000"/>
+                <w:sz w:val="20"/>
+                <w:szCs w:val="20"/>
+                <w:lang w:eastAsia="en-AU"/>
+              </w:rPr>
+              <w:t>MSM_Migration_User_is_main_applicant) }}</w:t>
             </w:r>
           </w:p>
         </w:tc>
@@ -1006,49 +874,15 @@
               </w:rPr>
               <w:t xml:space="preserve">not </w:t>
             </w:r>
-            <w:proofErr w:type="spellStart"/>
-            <w:r>
-              <w:rPr>
-                <w:rFonts w:ascii="Montserrat" w:eastAsia="Times New Roman" w:hAnsi="Montserrat" w:cs="Calibri"/>
-                <w:color w:val="000000"/>
-                <w:sz w:val="20"/>
-                <w:szCs w:val="20"/>
-                <w:lang w:eastAsia="en-AU"/>
-              </w:rPr>
-              <w:t>MSM_Migration_User_is_main_</w:t>
-            </w:r>
-            <w:proofErr w:type="gramStart"/>
-            <w:r>
-              <w:rPr>
-                <w:rFonts w:ascii="Montserrat" w:eastAsia="Times New Roman" w:hAnsi="Montserrat" w:cs="Calibri"/>
-                <w:color w:val="000000"/>
-                <w:sz w:val="20"/>
-                <w:szCs w:val="20"/>
-                <w:lang w:eastAsia="en-AU"/>
-              </w:rPr>
-              <w:t>applicant</w:t>
-            </w:r>
-            <w:proofErr w:type="spellEnd"/>
-            <w:r>
-              <w:rPr>
-                <w:rFonts w:ascii="Montserrat" w:eastAsia="Times New Roman" w:hAnsi="Montserrat" w:cs="Calibri"/>
-                <w:color w:val="000000"/>
-                <w:sz w:val="20"/>
-                <w:szCs w:val="20"/>
-                <w:lang w:eastAsia="en-AU"/>
-              </w:rPr>
-              <w:t xml:space="preserve">  %</w:t>
-            </w:r>
-            <w:proofErr w:type="gramEnd"/>
-            <w:r>
-              <w:rPr>
-                <w:rFonts w:ascii="Montserrat" w:eastAsia="Times New Roman" w:hAnsi="Montserrat" w:cs="Calibri"/>
-                <w:color w:val="000000"/>
-                <w:sz w:val="20"/>
-                <w:szCs w:val="20"/>
-                <w:lang w:eastAsia="en-AU"/>
-              </w:rPr>
-              <w:t>}</w:t>
+            <w:r>
+              <w:rPr>
+                <w:rFonts w:ascii="Montserrat" w:eastAsia="Times New Roman" w:hAnsi="Montserrat" w:cs="Calibri"/>
+                <w:color w:val="000000"/>
+                <w:sz w:val="20"/>
+                <w:szCs w:val="20"/>
+                <w:lang w:eastAsia="en-AU"/>
+              </w:rPr>
+              <w:t>MSM_Migration_User_is_main_applicant  %}</w:t>
             </w:r>
           </w:p>
         </w:tc>
@@ -1412,27 +1246,15 @@
                 <w:lang w:eastAsia="en-AU"/>
               </w:rPr>
             </w:pPr>
-            <w:proofErr w:type="gramStart"/>
-            <w:r>
-              <w:rPr>
-                <w:rFonts w:ascii="Montserrat" w:eastAsia="Times New Roman" w:hAnsi="Montserrat" w:cs="Calibri"/>
-                <w:color w:val="000000"/>
-                <w:sz w:val="20"/>
-                <w:szCs w:val="20"/>
-                <w:lang w:eastAsia="en-AU"/>
-              </w:rPr>
-              <w:t>{{ user.name</w:t>
-            </w:r>
-            <w:proofErr w:type="gramEnd"/>
-            <w:r>
-              <w:rPr>
-                <w:rFonts w:ascii="Montserrat" w:eastAsia="Times New Roman" w:hAnsi="Montserrat" w:cs="Calibri"/>
-                <w:color w:val="000000"/>
-                <w:sz w:val="20"/>
-                <w:szCs w:val="20"/>
-                <w:lang w:eastAsia="en-AU"/>
-              </w:rPr>
-              <w:t xml:space="preserve">  }}</w:t>
+            <w:r>
+              <w:rPr>
+                <w:rFonts w:ascii="Montserrat" w:eastAsia="Times New Roman" w:hAnsi="Montserrat" w:cs="Calibri"/>
+                <w:color w:val="000000"/>
+                <w:sz w:val="20"/>
+                <w:szCs w:val="20"/>
+                <w:lang w:eastAsia="en-AU"/>
+              </w:rPr>
+              <w:t>{{ user.name  }}</w:t>
             </w:r>
           </w:p>
         </w:tc>
@@ -1493,61 +1315,15 @@
                 <w:lang w:eastAsia="en-AU"/>
               </w:rPr>
             </w:pPr>
-            <w:proofErr w:type="gramStart"/>
-            <w:r>
-              <w:rPr>
-                <w:rFonts w:ascii="Montserrat" w:eastAsia="Times New Roman" w:hAnsi="Montserrat" w:cs="Calibri"/>
-                <w:color w:val="000000"/>
-                <w:sz w:val="20"/>
-                <w:szCs w:val="20"/>
-                <w:lang w:eastAsia="en-AU"/>
-              </w:rPr>
-              <w:t xml:space="preserve">{{  </w:t>
-            </w:r>
-            <w:proofErr w:type="spellStart"/>
-            <w:proofErr w:type="gramEnd"/>
-            <w:r>
-              <w:rPr>
-                <w:rFonts w:ascii="Montserrat" w:eastAsia="Times New Roman" w:hAnsi="Montserrat" w:cs="Calibri"/>
-                <w:color w:val="000000"/>
-                <w:sz w:val="20"/>
-                <w:szCs w:val="20"/>
-                <w:lang w:eastAsia="en-AU"/>
-              </w:rPr>
-              <w:t>format_date</w:t>
-            </w:r>
-            <w:proofErr w:type="spellEnd"/>
-            <w:r>
-              <w:rPr>
-                <w:rFonts w:ascii="Montserrat" w:eastAsia="Times New Roman" w:hAnsi="Montserrat" w:cs="Calibri"/>
-                <w:color w:val="000000"/>
-                <w:sz w:val="20"/>
-                <w:szCs w:val="20"/>
-                <w:lang w:eastAsia="en-AU"/>
-              </w:rPr>
-              <w:t>(</w:t>
-            </w:r>
-            <w:proofErr w:type="spellStart"/>
-            <w:r>
-              <w:rPr>
-                <w:rFonts w:ascii="Montserrat" w:eastAsia="Times New Roman" w:hAnsi="Montserrat" w:cs="Calibri"/>
-                <w:color w:val="000000"/>
-                <w:sz w:val="20"/>
-                <w:szCs w:val="20"/>
-                <w:lang w:eastAsia="en-AU"/>
-              </w:rPr>
-              <w:t>user.birthdate</w:t>
-            </w:r>
-            <w:proofErr w:type="spellEnd"/>
-            <w:r>
-              <w:rPr>
-                <w:rFonts w:ascii="Montserrat" w:eastAsia="Times New Roman" w:hAnsi="Montserrat" w:cs="Calibri"/>
-                <w:color w:val="000000"/>
-                <w:sz w:val="20"/>
-                <w:szCs w:val="20"/>
-                <w:lang w:eastAsia="en-AU"/>
-              </w:rPr>
-              <w:t>, format=’ d MMMM YYYY’) }}</w:t>
+            <w:r>
+              <w:rPr>
+                <w:rFonts w:ascii="Montserrat" w:eastAsia="Times New Roman" w:hAnsi="Montserrat" w:cs="Calibri"/>
+                <w:color w:val="000000"/>
+                <w:sz w:val="20"/>
+                <w:szCs w:val="20"/>
+                <w:lang w:eastAsia="en-AU"/>
+              </w:rPr>
+              <w:t>{{  format_date(user.birthdate, format=’ d MMMM YYYY’) }}</w:t>
             </w:r>
           </w:p>
         </w:tc>
@@ -1608,7 +1384,6 @@
                 <w:lang w:eastAsia="en-AU"/>
               </w:rPr>
             </w:pPr>
-            <w:proofErr w:type="gramStart"/>
             <w:r>
               <w:rPr>
                 <w:rFonts w:ascii="Montserrat" w:eastAsia="Times New Roman" w:hAnsi="Montserrat" w:cs="Calibri"/>
@@ -1617,40 +1392,7 @@
                 <w:szCs w:val="20"/>
                 <w:lang w:eastAsia="en-AU"/>
               </w:rPr>
-              <w:t xml:space="preserve">{{ </w:t>
-            </w:r>
-            <w:proofErr w:type="spellStart"/>
-            <w:r>
-              <w:rPr>
-                <w:rFonts w:ascii="Montserrat" w:eastAsia="Times New Roman" w:hAnsi="Montserrat" w:cs="Calibri"/>
-                <w:color w:val="000000" w:themeColor="text1"/>
-                <w:sz w:val="20"/>
-                <w:szCs w:val="20"/>
-                <w:lang w:eastAsia="en-AU"/>
-              </w:rPr>
-              <w:t>user</w:t>
-            </w:r>
-            <w:proofErr w:type="gramEnd"/>
-            <w:r>
-              <w:rPr>
-                <w:rFonts w:ascii="Montserrat" w:eastAsia="Times New Roman" w:hAnsi="Montserrat" w:cs="Calibri"/>
-                <w:color w:val="000000" w:themeColor="text1"/>
-                <w:sz w:val="20"/>
-                <w:szCs w:val="20"/>
-                <w:lang w:eastAsia="en-AU"/>
-              </w:rPr>
-              <w:t>.email</w:t>
-            </w:r>
-            <w:proofErr w:type="spellEnd"/>
-            <w:r>
-              <w:rPr>
-                <w:rFonts w:ascii="Montserrat" w:eastAsia="Times New Roman" w:hAnsi="Montserrat" w:cs="Calibri"/>
-                <w:color w:val="000000" w:themeColor="text1"/>
-                <w:sz w:val="20"/>
-                <w:szCs w:val="20"/>
-                <w:lang w:eastAsia="en-AU"/>
-              </w:rPr>
-              <w:t xml:space="preserve"> }}</w:t>
+              <w:t>{{ user.email }}</w:t>
             </w:r>
           </w:p>
         </w:tc>
@@ -1664,96 +1406,68 @@
         <w:tc>
           <w:tcPr>
             <w:tcW w:w="4096" w:type="dxa"/>
-            <w:shd w:val="clear" w:color="auto" w:fill="F8F7F7"/>
-            <w:vAlign w:val="center"/>
-          </w:tcPr>
-          <w:p>
-            <w:pPr>
-              <w:spacing w:before="240" w:line="240" w:lineRule="auto"/>
-              <w:rPr>
-                <w:rFonts w:ascii="Montserrat" w:eastAsia="Times New Roman" w:hAnsi="Montserrat" w:cs="Calibri"/>
-                <w:b/>
-                <w:bCs/>
-                <w:color w:val="000000"/>
-                <w:sz w:val="20"/>
-                <w:szCs w:val="20"/>
-                <w:lang w:eastAsia="en-AU"/>
-              </w:rPr>
-            </w:pPr>
-            <w:r>
-              <w:rPr>
-                <w:rFonts w:ascii="Montserrat" w:eastAsia="Times New Roman" w:hAnsi="Montserrat" w:cs="Calibri"/>
-                <w:b/>
-                <w:bCs/>
-                <w:color w:val="000000"/>
-                <w:sz w:val="20"/>
-                <w:szCs w:val="20"/>
-                <w:lang w:eastAsia="en-AU"/>
-              </w:rPr>
-              <w:t>Current Address</w:t>
+            <w:tcBorders>
+              <w:bottom w:val="single" w:sz="12" w:space="0" w:color="auto"/>
+            </w:tcBorders>
+            <w:shd w:val="clear" w:color="auto" w:fill="F8F7F7"/>
+            <w:vAlign w:val="center"/>
+          </w:tcPr>
+          <w:p>
+            <w:pPr>
+              <w:spacing w:before="240" w:line="240" w:lineRule="auto"/>
+              <w:rPr>
+                <w:rFonts w:ascii="Montserrat" w:eastAsia="Times New Roman" w:hAnsi="Montserrat" w:cs="Calibri"/>
+                <w:b/>
+                <w:bCs/>
+                <w:color w:val="000000"/>
+                <w:sz w:val="20"/>
+                <w:szCs w:val="20"/>
+                <w:lang w:eastAsia="en-AU"/>
+              </w:rPr>
+            </w:pPr>
+            <w:r>
+              <w:rPr>
+                <w:rFonts w:ascii="Montserrat" w:eastAsia="Times New Roman" w:hAnsi="Montserrat" w:cs="Calibri"/>
+                <w:b/>
+                <w:bCs/>
+                <w:color w:val="000000"/>
+                <w:sz w:val="20"/>
+                <w:szCs w:val="20"/>
+                <w:lang w:eastAsia="en-AU"/>
+              </w:rPr>
+              <w:t xml:space="preserve">Contact Number </w:t>
             </w:r>
           </w:p>
         </w:tc>
         <w:tc>
           <w:tcPr>
             <w:tcW w:w="4961" w:type="dxa"/>
-            <w:shd w:val="clear" w:color="auto" w:fill="F8F7F7"/>
-            <w:vAlign w:val="center"/>
-          </w:tcPr>
-          <w:p>
-            <w:pPr>
-              <w:spacing w:before="240" w:line="240" w:lineRule="auto"/>
-              <w:rPr>
-                <w:rFonts w:ascii="Montserrat" w:eastAsia="Times New Roman" w:hAnsi="Montserrat" w:cs="Calibri"/>
-                <w:color w:val="000000"/>
-                <w:sz w:val="20"/>
-                <w:szCs w:val="20"/>
-                <w:lang w:eastAsia="en-AU"/>
-              </w:rPr>
-            </w:pPr>
-            <w:proofErr w:type="gramStart"/>
-            <w:r>
-              <w:rPr>
-                <w:rFonts w:ascii="Montserrat" w:eastAsia="Times New Roman" w:hAnsi="Montserrat" w:cs="Calibri"/>
-                <w:color w:val="000000"/>
-                <w:sz w:val="20"/>
-                <w:szCs w:val="20"/>
-                <w:lang w:eastAsia="en-AU"/>
-              </w:rPr>
-              <w:t xml:space="preserve">{{ </w:t>
-            </w:r>
-            <w:proofErr w:type="spellStart"/>
-            <w:r>
-              <w:rPr>
-                <w:rFonts w:ascii="Montserrat" w:eastAsia="Times New Roman" w:hAnsi="Montserrat" w:cs="Calibri"/>
-                <w:color w:val="000000"/>
-                <w:sz w:val="20"/>
-                <w:szCs w:val="20"/>
-                <w:lang w:eastAsia="en-AU"/>
-              </w:rPr>
-              <w:t>user</w:t>
-            </w:r>
-            <w:proofErr w:type="gramEnd"/>
-            <w:r>
-              <w:rPr>
-                <w:rFonts w:ascii="Montserrat" w:eastAsia="Times New Roman" w:hAnsi="Montserrat" w:cs="Calibri"/>
-                <w:color w:val="000000"/>
-                <w:sz w:val="20"/>
-                <w:szCs w:val="20"/>
-                <w:lang w:eastAsia="en-AU"/>
-              </w:rPr>
-              <w:t>.address.block</w:t>
-            </w:r>
-            <w:proofErr w:type="spellEnd"/>
-            <w:r>
-              <w:rPr>
-                <w:rFonts w:ascii="Montserrat" w:eastAsia="Times New Roman" w:hAnsi="Montserrat" w:cs="Calibri"/>
-                <w:color w:val="000000"/>
-                <w:sz w:val="20"/>
-                <w:szCs w:val="20"/>
-                <w:lang w:eastAsia="en-AU"/>
-              </w:rPr>
-              <w:t>() }}</w:t>
+            <w:tcBorders>
+              <w:bottom w:val="single" w:sz="12" w:space="0" w:color="auto"/>
+            </w:tcBorders>
+            <w:shd w:val="clear" w:color="auto" w:fill="F8F7F7"/>
+            <w:vAlign w:val="center"/>
+          </w:tcPr>
+          <w:p>
+            <w:pPr>
+              <w:spacing w:before="240" w:line="240" w:lineRule="auto"/>
+              <w:rPr>
+                <w:rFonts w:ascii="Montserrat" w:eastAsia="Times New Roman" w:hAnsi="Montserrat" w:cs="Calibri"/>
+                <w:color w:val="000000"/>
+                <w:sz w:val="20"/>
+                <w:szCs w:val="20"/>
+                <w:lang w:eastAsia="en-AU"/>
+              </w:rPr>
+            </w:pPr>
+            <w:r>
+              <w:rPr>
+                <w:rFonts w:ascii="Montserrat" w:eastAsia="Times New Roman" w:hAnsi="Montserrat" w:cs="Calibri"/>
+                <w:color w:val="000000"/>
+                <w:sz w:val="20"/>
+                <w:szCs w:val="20"/>
+                <w:lang w:eastAsia="en-AU"/>
+              </w:rPr>
+              <w:t>{{  user.phone_number }}</w:t>
             </w:r>
           </w:p>
         </w:tc>
@@ -1767,119 +1481,57 @@
         <w:tc>
           <w:tcPr>
             <w:tcW w:w="4096" w:type="dxa"/>
-            <w:shd w:val="clear" w:color="auto" w:fill="F8F7F7"/>
-            <w:vAlign w:val="center"/>
-          </w:tcPr>
-          <w:p>
-            <w:pPr>
-              <w:spacing w:before="240" w:line="240" w:lineRule="auto"/>
-              <w:rPr>
-                <w:rFonts w:ascii="Montserrat" w:eastAsia="Times New Roman" w:hAnsi="Montserrat" w:cs="Calibri"/>
-                <w:b/>
-                <w:bCs/>
-                <w:color w:val="000000"/>
-                <w:sz w:val="20"/>
-                <w:szCs w:val="20"/>
-                <w:lang w:eastAsia="en-AU"/>
-              </w:rPr>
-            </w:pPr>
-            <w:r>
-              <w:rPr>
-                <w:rFonts w:ascii="Montserrat" w:eastAsia="Times New Roman" w:hAnsi="Montserrat" w:cs="Calibri"/>
-                <w:b/>
-                <w:bCs/>
-                <w:color w:val="000000"/>
-                <w:sz w:val="20"/>
-                <w:szCs w:val="20"/>
-                <w:lang w:eastAsia="en-AU"/>
-              </w:rPr>
-              <w:t>Country</w:t>
+            <w:tcBorders>
+              <w:bottom w:val="single" w:sz="12" w:space="0" w:color="auto"/>
+            </w:tcBorders>
+            <w:shd w:val="clear" w:color="auto" w:fill="F8F7F7"/>
+            <w:vAlign w:val="center"/>
+          </w:tcPr>
+          <w:p>
+            <w:pPr>
+              <w:spacing w:before="240" w:line="240" w:lineRule="auto"/>
+              <w:rPr>
+                <w:rFonts w:ascii="Montserrat" w:eastAsia="Times New Roman" w:hAnsi="Montserrat" w:cs="Calibri"/>
+                <w:b/>
+                <w:bCs/>
+                <w:color w:val="000000"/>
+                <w:sz w:val="20"/>
+                <w:szCs w:val="20"/>
+                <w:lang w:eastAsia="en-AU"/>
+              </w:rPr>
+            </w:pPr>
+            <w:r>
+              <w:rPr>
+                <w:rFonts w:ascii="Montserrat" w:eastAsia="Times New Roman" w:hAnsi="Montserrat" w:cs="Calibri"/>
+                <w:color w:val="000000"/>
+                <w:sz w:val="20"/>
+                <w:szCs w:val="20"/>
+                <w:lang w:eastAsia="en-AU"/>
+              </w:rPr>
+              <w:t>{%tr if not MSM_Migration_User_is_main_applicant  %}</w:t>
             </w:r>
           </w:p>
         </w:tc>
         <w:tc>
           <w:tcPr>
             <w:tcW w:w="4961" w:type="dxa"/>
-            <w:shd w:val="clear" w:color="auto" w:fill="F8F7F7"/>
-            <w:vAlign w:val="center"/>
-          </w:tcPr>
-          <w:p>
-            <w:pPr>
-              <w:spacing w:before="240" w:line="240" w:lineRule="auto"/>
-              <w:rPr>
-                <w:rFonts w:ascii="Montserrat" w:eastAsia="Times New Roman" w:hAnsi="Montserrat" w:cs="Calibri"/>
-                <w:color w:val="000000"/>
-                <w:sz w:val="20"/>
-                <w:szCs w:val="20"/>
-                <w:lang w:eastAsia="en-AU"/>
-              </w:rPr>
-            </w:pPr>
-            <w:proofErr w:type="gramStart"/>
-            <w:r>
-              <w:rPr>
-                <w:rFonts w:ascii="Montserrat" w:eastAsia="Times New Roman" w:hAnsi="Montserrat" w:cs="Calibri"/>
-                <w:color w:val="000000"/>
-                <w:sz w:val="20"/>
-                <w:szCs w:val="20"/>
-                <w:lang w:eastAsia="en-AU"/>
-              </w:rPr>
-              <w:t xml:space="preserve">{{ </w:t>
-            </w:r>
-            <w:proofErr w:type="spellStart"/>
-            <w:r>
-              <w:rPr>
-                <w:rFonts w:ascii="Montserrat" w:eastAsia="Times New Roman" w:hAnsi="Montserrat" w:cs="Calibri"/>
-                <w:color w:val="000000"/>
-                <w:sz w:val="20"/>
-                <w:szCs w:val="20"/>
-                <w:lang w:eastAsia="en-AU"/>
-              </w:rPr>
-              <w:t>country</w:t>
-            </w:r>
-            <w:proofErr w:type="gramEnd"/>
-            <w:r>
-              <w:rPr>
-                <w:rFonts w:ascii="Montserrat" w:eastAsia="Times New Roman" w:hAnsi="Montserrat" w:cs="Calibri"/>
-                <w:color w:val="000000"/>
-                <w:sz w:val="20"/>
-                <w:szCs w:val="20"/>
-                <w:lang w:eastAsia="en-AU"/>
-              </w:rPr>
-              <w:t>_name</w:t>
-            </w:r>
-            <w:proofErr w:type="spellEnd"/>
-            <w:r>
-              <w:rPr>
-                <w:rFonts w:ascii="Montserrat" w:eastAsia="Times New Roman" w:hAnsi="Montserrat" w:cs="Calibri"/>
-                <w:color w:val="000000"/>
-                <w:sz w:val="20"/>
-                <w:szCs w:val="20"/>
-                <w:lang w:eastAsia="en-AU"/>
-              </w:rPr>
-              <w:t>(</w:t>
-            </w:r>
-            <w:proofErr w:type="spellStart"/>
-            <w:r>
-              <w:rPr>
-                <w:rFonts w:ascii="Montserrat" w:eastAsia="Times New Roman" w:hAnsi="Montserrat" w:cs="Calibri"/>
-                <w:color w:val="000000"/>
-                <w:sz w:val="20"/>
-                <w:szCs w:val="20"/>
-                <w:lang w:eastAsia="en-AU"/>
-              </w:rPr>
-              <w:t>user.address.country</w:t>
-            </w:r>
-            <w:proofErr w:type="spellEnd"/>
-            <w:r>
-              <w:rPr>
-                <w:rFonts w:ascii="Montserrat" w:eastAsia="Times New Roman" w:hAnsi="Montserrat" w:cs="Calibri"/>
-                <w:color w:val="000000"/>
-                <w:sz w:val="20"/>
-                <w:szCs w:val="20"/>
-                <w:lang w:eastAsia="en-AU"/>
-              </w:rPr>
-              <w:t>) }}</w:t>
-            </w:r>
+            <w:tcBorders>
+              <w:bottom w:val="single" w:sz="12" w:space="0" w:color="auto"/>
+            </w:tcBorders>
+            <w:shd w:val="clear" w:color="auto" w:fill="F8F7F7"/>
+            <w:vAlign w:val="center"/>
+          </w:tcPr>
+          <w:p>
+            <w:pPr>
+              <w:spacing w:before="240" w:line="240" w:lineRule="auto"/>
+              <w:rPr>
+                <w:rFonts w:ascii="Montserrat" w:eastAsia="Times New Roman" w:hAnsi="Montserrat" w:cs="Calibri"/>
+                <w:color w:val="000000"/>
+                <w:sz w:val="20"/>
+                <w:szCs w:val="20"/>
+                <w:lang w:eastAsia="en-AU"/>
+              </w:rPr>
+            </w:pPr>
           </w:p>
         </w:tc>
       </w:tr>
@@ -1921,7 +1573,7 @@
                 <w:szCs w:val="20"/>
                 <w:lang w:eastAsia="en-AU"/>
               </w:rPr>
-              <w:t xml:space="preserve">Contact Number </w:t>
+              <w:t>Relationship to Main Applicant</w:t>
             </w:r>
           </w:p>
         </w:tc>
@@ -1945,256 +1597,15 @@
                 <w:lang w:eastAsia="en-AU"/>
               </w:rPr>
             </w:pPr>
-            <w:proofErr w:type="gramStart"/>
-            <w:r>
-              <w:rPr>
-                <w:rFonts w:ascii="Montserrat" w:eastAsia="Times New Roman" w:hAnsi="Montserrat" w:cs="Calibri"/>
-                <w:color w:val="000000"/>
-                <w:sz w:val="20"/>
-                <w:szCs w:val="20"/>
-                <w:lang w:eastAsia="en-AU"/>
-              </w:rPr>
-              <w:t xml:space="preserve">{{  </w:t>
-            </w:r>
-            <w:proofErr w:type="spellStart"/>
-            <w:proofErr w:type="gramEnd"/>
-            <w:r>
-              <w:rPr>
-                <w:rFonts w:ascii="Montserrat" w:eastAsia="Times New Roman" w:hAnsi="Montserrat" w:cs="Calibri"/>
-                <w:color w:val="000000"/>
-                <w:sz w:val="20"/>
-                <w:szCs w:val="20"/>
-                <w:lang w:eastAsia="en-AU"/>
-              </w:rPr>
-              <w:t>user.phone_number</w:t>
-            </w:r>
-            <w:proofErr w:type="spellEnd"/>
-            <w:r>
-              <w:rPr>
-                <w:rFonts w:ascii="Montserrat" w:eastAsia="Times New Roman" w:hAnsi="Montserrat" w:cs="Calibri"/>
-                <w:color w:val="000000"/>
-                <w:sz w:val="20"/>
-                <w:szCs w:val="20"/>
-                <w:lang w:eastAsia="en-AU"/>
-              </w:rPr>
-              <w:t xml:space="preserve"> }}</w:t>
-            </w:r>
-          </w:p>
-        </w:tc>
-      </w:tr>
-      <w:tr>
-        <w:trPr>
-          <w:cantSplit/>
-          <w:trHeight w:val="567"/>
-          <w:tblHeader/>
-        </w:trPr>
-        <w:tc>
-          <w:tcPr>
-            <w:tcW w:w="4096" w:type="dxa"/>
-            <w:tcBorders>
-              <w:bottom w:val="single" w:sz="12" w:space="0" w:color="auto"/>
-            </w:tcBorders>
-            <w:shd w:val="clear" w:color="auto" w:fill="F8F7F7"/>
-            <w:vAlign w:val="center"/>
-          </w:tcPr>
-          <w:p>
-            <w:pPr>
-              <w:spacing w:before="240" w:line="240" w:lineRule="auto"/>
-              <w:rPr>
-                <w:rFonts w:ascii="Montserrat" w:eastAsia="Times New Roman" w:hAnsi="Montserrat" w:cs="Calibri"/>
-                <w:b/>
-                <w:bCs/>
-                <w:color w:val="000000"/>
-                <w:sz w:val="20"/>
-                <w:szCs w:val="20"/>
-                <w:lang w:eastAsia="en-AU"/>
-              </w:rPr>
-            </w:pPr>
-            <w:r>
-              <w:rPr>
-                <w:rFonts w:ascii="Montserrat" w:eastAsia="Times New Roman" w:hAnsi="Montserrat" w:cs="Calibri"/>
-                <w:color w:val="000000"/>
-                <w:sz w:val="20"/>
-                <w:szCs w:val="20"/>
-                <w:lang w:eastAsia="en-AU"/>
-              </w:rPr>
-              <w:t xml:space="preserve">{%tr if not </w:t>
-            </w:r>
-            <w:proofErr w:type="spellStart"/>
-            <w:r>
-              <w:rPr>
-                <w:rFonts w:ascii="Montserrat" w:eastAsia="Times New Roman" w:hAnsi="Montserrat" w:cs="Calibri"/>
-                <w:color w:val="000000"/>
-                <w:sz w:val="20"/>
-                <w:szCs w:val="20"/>
-                <w:lang w:eastAsia="en-AU"/>
-              </w:rPr>
-              <w:t>MSM_Migration_User_is_main_</w:t>
-            </w:r>
-            <w:proofErr w:type="gramStart"/>
-            <w:r>
-              <w:rPr>
-                <w:rFonts w:ascii="Montserrat" w:eastAsia="Times New Roman" w:hAnsi="Montserrat" w:cs="Calibri"/>
-                <w:color w:val="000000"/>
-                <w:sz w:val="20"/>
-                <w:szCs w:val="20"/>
-                <w:lang w:eastAsia="en-AU"/>
-              </w:rPr>
-              <w:t>applicant</w:t>
-            </w:r>
-            <w:proofErr w:type="spellEnd"/>
-            <w:r>
-              <w:rPr>
-                <w:rFonts w:ascii="Montserrat" w:eastAsia="Times New Roman" w:hAnsi="Montserrat" w:cs="Calibri"/>
-                <w:color w:val="000000"/>
-                <w:sz w:val="20"/>
-                <w:szCs w:val="20"/>
-                <w:lang w:eastAsia="en-AU"/>
-              </w:rPr>
-              <w:t xml:space="preserve">  %</w:t>
-            </w:r>
-            <w:proofErr w:type="gramEnd"/>
-            <w:r>
-              <w:rPr>
-                <w:rFonts w:ascii="Montserrat" w:eastAsia="Times New Roman" w:hAnsi="Montserrat" w:cs="Calibri"/>
-                <w:color w:val="000000"/>
-                <w:sz w:val="20"/>
-                <w:szCs w:val="20"/>
-                <w:lang w:eastAsia="en-AU"/>
-              </w:rPr>
-              <w:t>}</w:t>
-            </w:r>
-          </w:p>
-        </w:tc>
-        <w:tc>
-          <w:tcPr>
-            <w:tcW w:w="4961" w:type="dxa"/>
-            <w:tcBorders>
-              <w:bottom w:val="single" w:sz="12" w:space="0" w:color="auto"/>
-            </w:tcBorders>
-            <w:shd w:val="clear" w:color="auto" w:fill="F8F7F7"/>
-            <w:vAlign w:val="center"/>
-          </w:tcPr>
-          <w:p>
-            <w:pPr>
-              <w:spacing w:before="240" w:line="240" w:lineRule="auto"/>
-              <w:rPr>
-                <w:rFonts w:ascii="Montserrat" w:eastAsia="Times New Roman" w:hAnsi="Montserrat" w:cs="Calibri"/>
-                <w:color w:val="000000"/>
-                <w:sz w:val="20"/>
-                <w:szCs w:val="20"/>
-                <w:lang w:eastAsia="en-AU"/>
-              </w:rPr>
-            </w:pPr>
-          </w:p>
-        </w:tc>
-      </w:tr>
-      <w:tr>
-        <w:trPr>
-          <w:cantSplit/>
-          <w:trHeight w:val="567"/>
-          <w:tblHeader/>
-        </w:trPr>
-        <w:tc>
-          <w:tcPr>
-            <w:tcW w:w="4096" w:type="dxa"/>
-            <w:tcBorders>
-              <w:bottom w:val="single" w:sz="12" w:space="0" w:color="auto"/>
-            </w:tcBorders>
-            <w:shd w:val="clear" w:color="auto" w:fill="F8F7F7"/>
-            <w:vAlign w:val="center"/>
-          </w:tcPr>
-          <w:p>
-            <w:pPr>
-              <w:spacing w:before="240" w:line="240" w:lineRule="auto"/>
-              <w:rPr>
-                <w:rFonts w:ascii="Montserrat" w:eastAsia="Times New Roman" w:hAnsi="Montserrat" w:cs="Calibri"/>
-                <w:b/>
-                <w:bCs/>
-                <w:color w:val="000000"/>
-                <w:sz w:val="20"/>
-                <w:szCs w:val="20"/>
-                <w:lang w:eastAsia="en-AU"/>
-              </w:rPr>
-            </w:pPr>
-            <w:r>
-              <w:rPr>
-                <w:rFonts w:ascii="Montserrat" w:eastAsia="Times New Roman" w:hAnsi="Montserrat" w:cs="Calibri"/>
-                <w:b/>
-                <w:bCs/>
-                <w:color w:val="000000"/>
-                <w:sz w:val="20"/>
-                <w:szCs w:val="20"/>
-                <w:lang w:eastAsia="en-AU"/>
-              </w:rPr>
-              <w:lastRenderedPageBreak/>
-              <w:t>Relationship to Main Applicant</w:t>
-            </w:r>
-          </w:p>
-        </w:tc>
-        <w:tc>
-          <w:tcPr>
-            <w:tcW w:w="4961" w:type="dxa"/>
-            <w:tcBorders>
-              <w:bottom w:val="single" w:sz="12" w:space="0" w:color="auto"/>
-            </w:tcBorders>
-            <w:shd w:val="clear" w:color="auto" w:fill="F8F7F7"/>
-            <w:vAlign w:val="center"/>
-          </w:tcPr>
-          <w:p>
-            <w:pPr>
-              <w:spacing w:before="240" w:line="240" w:lineRule="auto"/>
-              <w:rPr>
-                <w:rFonts w:ascii="Montserrat" w:eastAsia="Times New Roman" w:hAnsi="Montserrat" w:cs="Calibri"/>
-                <w:color w:val="000000"/>
-                <w:sz w:val="20"/>
-                <w:szCs w:val="20"/>
-                <w:lang w:eastAsia="en-AU"/>
-              </w:rPr>
-            </w:pPr>
-            <w:proofErr w:type="gramStart"/>
-            <w:r>
-              <w:rPr>
-                <w:rFonts w:ascii="Montserrat" w:eastAsia="Times New Roman" w:hAnsi="Montserrat" w:cs="Calibri"/>
-                <w:color w:val="000000"/>
-                <w:sz w:val="20"/>
-                <w:szCs w:val="20"/>
-                <w:lang w:eastAsia="en-AU"/>
-              </w:rPr>
-              <w:t xml:space="preserve">{{ </w:t>
-            </w:r>
-            <w:proofErr w:type="spellStart"/>
-            <w:r>
-              <w:rPr>
-                <w:rFonts w:ascii="Montserrat" w:eastAsia="Times New Roman" w:hAnsi="Montserrat" w:cs="Calibri"/>
-                <w:color w:val="000000"/>
-                <w:sz w:val="20"/>
-                <w:szCs w:val="20"/>
-                <w:lang w:eastAsia="en-AU"/>
-              </w:rPr>
-              <w:t>user</w:t>
-            </w:r>
-            <w:proofErr w:type="gramEnd"/>
-            <w:r>
-              <w:rPr>
-                <w:rFonts w:ascii="Montserrat" w:eastAsia="Times New Roman" w:hAnsi="Montserrat" w:cs="Calibri"/>
-                <w:color w:val="000000"/>
-                <w:sz w:val="20"/>
-                <w:szCs w:val="20"/>
-                <w:lang w:eastAsia="en-AU"/>
-              </w:rPr>
-              <w:t>.relation_to_applicant</w:t>
-            </w:r>
-            <w:proofErr w:type="spellEnd"/>
-            <w:r>
-              <w:rPr>
-                <w:rFonts w:ascii="Montserrat" w:eastAsia="Times New Roman" w:hAnsi="Montserrat" w:cs="Calibri"/>
-                <w:color w:val="000000"/>
-                <w:sz w:val="20"/>
-                <w:szCs w:val="20"/>
-                <w:lang w:eastAsia="en-AU"/>
-              </w:rPr>
-              <w:t xml:space="preserve"> }}</w:t>
+            <w:r>
+              <w:rPr>
+                <w:rFonts w:ascii="Montserrat" w:eastAsia="Times New Roman" w:hAnsi="Montserrat" w:cs="Calibri"/>
+                <w:color w:val="000000"/>
+                <w:sz w:val="20"/>
+                <w:szCs w:val="20"/>
+                <w:lang w:eastAsia="en-AU"/>
+              </w:rPr>
+              <w:t>{{ user.relation_to_applicant }}</w:t>
             </w:r>
           </w:p>
         </w:tc>
@@ -2301,51 +1712,8 @@
                 <w:szCs w:val="20"/>
                 <w:lang w:eastAsia="en-AU"/>
               </w:rPr>
-              <w:t xml:space="preserve">{%tr if not </w:t>
-            </w:r>
-            <w:proofErr w:type="spellStart"/>
-            <w:r>
-              <w:rPr>
-                <w:rFonts w:ascii="Montserrat" w:eastAsia="Times New Roman" w:hAnsi="Montserrat" w:cs="Calibri"/>
-                <w:color w:val="000000"/>
-                <w:sz w:val="20"/>
-                <w:szCs w:val="20"/>
-                <w:lang w:eastAsia="en-AU"/>
-              </w:rPr>
-              <w:t>MSM_Migration_User_is_main_</w:t>
-            </w:r>
-            <w:proofErr w:type="gramStart"/>
-            <w:r>
-              <w:rPr>
-                <w:rFonts w:ascii="Montserrat" w:eastAsia="Times New Roman" w:hAnsi="Montserrat" w:cs="Calibri"/>
-                <w:color w:val="000000"/>
-                <w:sz w:val="20"/>
-                <w:szCs w:val="20"/>
-                <w:lang w:eastAsia="en-AU"/>
-              </w:rPr>
-              <w:t>applicant</w:t>
-            </w:r>
-            <w:proofErr w:type="spellEnd"/>
-            <w:r>
-              <w:rPr>
-                <w:rFonts w:ascii="Montserrat" w:eastAsia="Times New Roman" w:hAnsi="Montserrat" w:cs="Calibri"/>
-                <w:color w:val="000000"/>
-                <w:sz w:val="20"/>
-                <w:szCs w:val="20"/>
-                <w:lang w:eastAsia="en-AU"/>
-              </w:rPr>
-              <w:t xml:space="preserve">  %</w:t>
-            </w:r>
-            <w:proofErr w:type="gramEnd"/>
-            <w:r>
-              <w:rPr>
-                <w:rFonts w:ascii="Montserrat" w:eastAsia="Times New Roman" w:hAnsi="Montserrat" w:cs="Calibri"/>
-                <w:color w:val="000000"/>
-                <w:sz w:val="20"/>
-                <w:szCs w:val="20"/>
-                <w:lang w:eastAsia="en-AU"/>
-              </w:rPr>
-              <w:t>}</w:t>
+              <w:lastRenderedPageBreak/>
+              <w:t>{%tr if not MSM_Migration_User_is_main_applicant  %}</w:t>
             </w:r>
           </w:p>
         </w:tc>
@@ -2646,27 +2014,15 @@
                 <w:lang w:eastAsia="en-AU"/>
               </w:rPr>
             </w:pPr>
-            <w:proofErr w:type="gramStart"/>
-            <w:r>
-              <w:rPr>
-                <w:rFonts w:ascii="Montserrat" w:eastAsia="Times New Roman" w:hAnsi="Montserrat" w:cs="Calibri"/>
-                <w:color w:val="000000"/>
-                <w:sz w:val="20"/>
-                <w:szCs w:val="20"/>
-                <w:lang w:eastAsia="en-AU"/>
-              </w:rPr>
-              <w:t>{{ applicant.name</w:t>
-            </w:r>
-            <w:proofErr w:type="gramEnd"/>
-            <w:r>
-              <w:rPr>
-                <w:rFonts w:ascii="Montserrat" w:eastAsia="Times New Roman" w:hAnsi="Montserrat" w:cs="Calibri"/>
-                <w:color w:val="000000"/>
-                <w:sz w:val="20"/>
-                <w:szCs w:val="20"/>
-                <w:lang w:eastAsia="en-AU"/>
-              </w:rPr>
-              <w:t xml:space="preserve"> }}</w:t>
+            <w:r>
+              <w:rPr>
+                <w:rFonts w:ascii="Montserrat" w:eastAsia="Times New Roman" w:hAnsi="Montserrat" w:cs="Calibri"/>
+                <w:color w:val="000000"/>
+                <w:sz w:val="20"/>
+                <w:szCs w:val="20"/>
+                <w:lang w:eastAsia="en-AU"/>
+              </w:rPr>
+              <w:t>{{ applicant.name }}</w:t>
             </w:r>
           </w:p>
         </w:tc>
@@ -2731,71 +2087,15 @@
                 <w:lang w:eastAsia="en-AU"/>
               </w:rPr>
             </w:pPr>
-            <w:proofErr w:type="gramStart"/>
-            <w:r>
-              <w:rPr>
-                <w:rFonts w:ascii="Montserrat" w:eastAsia="Times New Roman" w:hAnsi="Montserrat" w:cs="Calibri"/>
-                <w:color w:val="000000"/>
-                <w:sz w:val="20"/>
-                <w:szCs w:val="20"/>
-                <w:lang w:eastAsia="en-AU"/>
-              </w:rPr>
-              <w:t xml:space="preserve">{{ </w:t>
-            </w:r>
-            <w:proofErr w:type="spellStart"/>
-            <w:r>
-              <w:rPr>
-                <w:rFonts w:ascii="Montserrat" w:eastAsia="Times New Roman" w:hAnsi="Montserrat" w:cs="Calibri"/>
-                <w:color w:val="000000"/>
-                <w:sz w:val="20"/>
-                <w:szCs w:val="20"/>
-                <w:lang w:eastAsia="en-AU"/>
-              </w:rPr>
-              <w:t>format</w:t>
-            </w:r>
-            <w:proofErr w:type="gramEnd"/>
-            <w:r>
-              <w:rPr>
-                <w:rFonts w:ascii="Montserrat" w:eastAsia="Times New Roman" w:hAnsi="Montserrat" w:cs="Calibri"/>
-                <w:color w:val="000000"/>
-                <w:sz w:val="20"/>
-                <w:szCs w:val="20"/>
-                <w:lang w:eastAsia="en-AU"/>
-              </w:rPr>
-              <w:t>_date</w:t>
-            </w:r>
-            <w:proofErr w:type="spellEnd"/>
-            <w:r>
-              <w:rPr>
-                <w:rFonts w:ascii="Montserrat" w:eastAsia="Times New Roman" w:hAnsi="Montserrat" w:cs="Calibri"/>
-                <w:color w:val="000000"/>
-                <w:sz w:val="20"/>
-                <w:szCs w:val="20"/>
-                <w:lang w:eastAsia="en-AU"/>
-              </w:rPr>
-              <w:t>(</w:t>
-            </w:r>
-            <w:proofErr w:type="spellStart"/>
-            <w:r>
-              <w:rPr>
-                <w:rFonts w:ascii="Montserrat" w:eastAsia="Times New Roman" w:hAnsi="Montserrat" w:cs="Calibri"/>
-                <w:color w:val="000000"/>
-                <w:sz w:val="20"/>
-                <w:szCs w:val="20"/>
-                <w:lang w:eastAsia="en-AU"/>
-              </w:rPr>
-              <w:t>applicant.birthdate</w:t>
-            </w:r>
-            <w:proofErr w:type="spellEnd"/>
-            <w:r>
-              <w:rPr>
-                <w:rFonts w:ascii="Montserrat" w:eastAsia="Times New Roman" w:hAnsi="Montserrat" w:cs="Calibri"/>
-                <w:color w:val="000000"/>
-                <w:sz w:val="20"/>
-                <w:szCs w:val="20"/>
-                <w:lang w:eastAsia="en-AU"/>
-              </w:rPr>
-              <w:t>, format=’ d MMMM YYYY’) }}</w:t>
+            <w:r>
+              <w:rPr>
+                <w:rFonts w:ascii="Montserrat" w:eastAsia="Times New Roman" w:hAnsi="Montserrat" w:cs="Calibri"/>
+                <w:color w:val="000000"/>
+                <w:sz w:val="20"/>
+                <w:szCs w:val="20"/>
+                <w:lang w:eastAsia="en-AU"/>
+              </w:rPr>
+              <w:t>{{ format_date(applicant.birthdate, format=’ d MMMM YYYY’) }}</w:t>
             </w:r>
           </w:p>
         </w:tc>
@@ -2860,49 +2160,15 @@
                 <w:lang w:eastAsia="en-AU"/>
               </w:rPr>
             </w:pPr>
-            <w:proofErr w:type="gramStart"/>
-            <w:r>
-              <w:rPr>
-                <w:rFonts w:ascii="Montserrat" w:eastAsia="Times New Roman" w:hAnsi="Montserrat" w:cs="Calibri"/>
-                <w:color w:val="000000"/>
-                <w:sz w:val="20"/>
-                <w:szCs w:val="20"/>
-                <w:lang w:eastAsia="en-AU"/>
-              </w:rPr>
-              <w:t xml:space="preserve">{{ </w:t>
-            </w:r>
-            <w:proofErr w:type="spellStart"/>
-            <w:r>
-              <w:rPr>
-                <w:rFonts w:ascii="Montserrat" w:eastAsia="Times New Roman" w:hAnsi="Montserrat" w:cs="Calibri"/>
-                <w:color w:val="000000"/>
-                <w:sz w:val="20"/>
-                <w:szCs w:val="20"/>
-                <w:lang w:eastAsia="en-AU"/>
-              </w:rPr>
-              <w:t>applicant</w:t>
-            </w:r>
-            <w:proofErr w:type="gramEnd"/>
-            <w:r>
-              <w:rPr>
-                <w:rFonts w:ascii="Montserrat" w:eastAsia="Times New Roman" w:hAnsi="Montserrat" w:cs="Calibri"/>
-                <w:color w:val="000000"/>
-                <w:sz w:val="20"/>
-                <w:szCs w:val="20"/>
-                <w:lang w:eastAsia="en-AU"/>
-              </w:rPr>
-              <w:t>.email</w:t>
-            </w:r>
-            <w:proofErr w:type="spellEnd"/>
-            <w:r>
-              <w:rPr>
-                <w:rFonts w:ascii="Montserrat" w:eastAsia="Times New Roman" w:hAnsi="Montserrat" w:cs="Calibri"/>
-                <w:color w:val="000000"/>
-                <w:sz w:val="20"/>
-                <w:szCs w:val="20"/>
-                <w:lang w:eastAsia="en-AU"/>
-              </w:rPr>
-              <w:t xml:space="preserve"> }}</w:t>
+            <w:r>
+              <w:rPr>
+                <w:rFonts w:ascii="Montserrat" w:eastAsia="Times New Roman" w:hAnsi="Montserrat" w:cs="Calibri"/>
+                <w:color w:val="000000"/>
+                <w:sz w:val="20"/>
+                <w:szCs w:val="20"/>
+                <w:lang w:eastAsia="en-AU"/>
+              </w:rPr>
+              <w:t>{{ applicant.email }}</w:t>
             </w:r>
           </w:p>
         </w:tc>
@@ -2943,7 +2209,7 @@
                 <w:szCs w:val="20"/>
                 <w:lang w:eastAsia="en-AU"/>
               </w:rPr>
-              <w:t>Current Address</w:t>
+              <w:t>Phone Number</w:t>
             </w:r>
           </w:p>
         </w:tc>
@@ -2967,49 +2233,15 @@
                 <w:lang w:eastAsia="en-AU"/>
               </w:rPr>
             </w:pPr>
-            <w:proofErr w:type="gramStart"/>
-            <w:r>
-              <w:rPr>
-                <w:rFonts w:ascii="Montserrat" w:eastAsia="Times New Roman" w:hAnsi="Montserrat" w:cs="Calibri"/>
-                <w:color w:val="000000"/>
-                <w:sz w:val="20"/>
-                <w:szCs w:val="20"/>
-                <w:lang w:eastAsia="en-AU"/>
-              </w:rPr>
-              <w:t xml:space="preserve">{{ </w:t>
-            </w:r>
-            <w:proofErr w:type="spellStart"/>
-            <w:r>
-              <w:rPr>
-                <w:rFonts w:ascii="Montserrat" w:eastAsia="Times New Roman" w:hAnsi="Montserrat" w:cs="Calibri"/>
-                <w:color w:val="000000"/>
-                <w:sz w:val="20"/>
-                <w:szCs w:val="20"/>
-                <w:lang w:eastAsia="en-AU"/>
-              </w:rPr>
-              <w:t>applicant</w:t>
-            </w:r>
-            <w:proofErr w:type="gramEnd"/>
-            <w:r>
-              <w:rPr>
-                <w:rFonts w:ascii="Montserrat" w:eastAsia="Times New Roman" w:hAnsi="Montserrat" w:cs="Calibri"/>
-                <w:color w:val="000000"/>
-                <w:sz w:val="20"/>
-                <w:szCs w:val="20"/>
-                <w:lang w:eastAsia="en-AU"/>
-              </w:rPr>
-              <w:t>.address.block</w:t>
-            </w:r>
-            <w:proofErr w:type="spellEnd"/>
-            <w:r>
-              <w:rPr>
-                <w:rFonts w:ascii="Montserrat" w:eastAsia="Times New Roman" w:hAnsi="Montserrat" w:cs="Calibri"/>
-                <w:color w:val="000000"/>
-                <w:sz w:val="20"/>
-                <w:szCs w:val="20"/>
-                <w:lang w:eastAsia="en-AU"/>
-              </w:rPr>
-              <w:t>() }}</w:t>
+            <w:r>
+              <w:rPr>
+                <w:rFonts w:ascii="Montserrat" w:eastAsia="Times New Roman" w:hAnsi="Montserrat" w:cs="Calibri"/>
+                <w:color w:val="000000"/>
+                <w:sz w:val="20"/>
+                <w:szCs w:val="20"/>
+                <w:lang w:eastAsia="en-AU"/>
+              </w:rPr>
+              <w:t>{{ applicant.phone_number }}</w:t>
             </w:r>
           </w:p>
         </w:tc>
@@ -3036,21 +2268,21 @@
                 <w:rFonts w:ascii="Montserrat" w:eastAsia="Times New Roman" w:hAnsi="Montserrat" w:cs="Calibri"/>
                 <w:b/>
                 <w:bCs/>
-                <w:sz w:val="20"/>
-                <w:szCs w:val="20"/>
-                <w:lang w:eastAsia="en-AU"/>
-              </w:rPr>
-            </w:pPr>
-            <w:r>
-              <w:rPr>
-                <w:rFonts w:ascii="Montserrat" w:eastAsia="Times New Roman" w:hAnsi="Montserrat" w:cs="Calibri"/>
-                <w:b/>
-                <w:bCs/>
-                <w:sz w:val="20"/>
-                <w:szCs w:val="20"/>
-                <w:lang w:eastAsia="en-AU"/>
-              </w:rPr>
-              <w:t>Country</w:t>
+                <w:color w:val="000000"/>
+                <w:sz w:val="20"/>
+                <w:szCs w:val="20"/>
+                <w:lang w:eastAsia="en-AU"/>
+              </w:rPr>
+            </w:pPr>
+            <w:r>
+              <w:rPr>
+                <w:rFonts w:ascii="Montserrat" w:eastAsia="Times New Roman" w:hAnsi="Montserrat" w:cs="Calibri"/>
+                <w:color w:val="000000"/>
+                <w:sz w:val="20"/>
+                <w:szCs w:val="20"/>
+                <w:lang w:eastAsia="en-AU"/>
+              </w:rPr>
+              <w:t>{%tr endif %}</w:t>
             </w:r>
           </w:p>
         </w:tc>
@@ -3074,72 +2306,6 @@
                 <w:lang w:eastAsia="en-AU"/>
               </w:rPr>
             </w:pPr>
-            <w:proofErr w:type="gramStart"/>
-            <w:r>
-              <w:rPr>
-                <w:rFonts w:ascii="Montserrat" w:eastAsia="Times New Roman" w:hAnsi="Montserrat" w:cs="Calibri"/>
-                <w:color w:val="000000"/>
-                <w:sz w:val="20"/>
-                <w:szCs w:val="20"/>
-                <w:lang w:eastAsia="en-AU"/>
-              </w:rPr>
-              <w:t xml:space="preserve">{{ </w:t>
-            </w:r>
-            <w:proofErr w:type="spellStart"/>
-            <w:r>
-              <w:rPr>
-                <w:rFonts w:ascii="Montserrat" w:eastAsia="Times New Roman" w:hAnsi="Montserrat" w:cs="Calibri"/>
-                <w:color w:val="000000"/>
-                <w:sz w:val="20"/>
-                <w:szCs w:val="20"/>
-                <w:lang w:eastAsia="en-AU"/>
-              </w:rPr>
-              <w:t>country</w:t>
-            </w:r>
-            <w:proofErr w:type="gramEnd"/>
-            <w:r>
-              <w:rPr>
-                <w:rFonts w:ascii="Montserrat" w:eastAsia="Times New Roman" w:hAnsi="Montserrat" w:cs="Calibri"/>
-                <w:color w:val="000000"/>
-                <w:sz w:val="20"/>
-                <w:szCs w:val="20"/>
-                <w:lang w:eastAsia="en-AU"/>
-              </w:rPr>
-              <w:t>_name</w:t>
-            </w:r>
-            <w:proofErr w:type="spellEnd"/>
-            <w:r>
-              <w:rPr>
-                <w:rFonts w:ascii="Montserrat" w:eastAsia="Times New Roman" w:hAnsi="Montserrat" w:cs="Calibri"/>
-                <w:color w:val="000000"/>
-                <w:sz w:val="20"/>
-                <w:szCs w:val="20"/>
-                <w:lang w:eastAsia="en-AU"/>
-              </w:rPr>
-              <w:t>(</w:t>
-            </w:r>
-            <w:proofErr w:type="spellStart"/>
-            <w:r>
-              <w:rPr>
-                <w:rFonts w:ascii="Montserrat" w:eastAsia="Times New Roman" w:hAnsi="Montserrat" w:cs="Calibri"/>
-                <w:color w:val="000000"/>
-                <w:sz w:val="20"/>
-                <w:szCs w:val="20"/>
-                <w:lang w:eastAsia="en-AU"/>
-              </w:rPr>
-              <w:t>applicant.address.country</w:t>
-            </w:r>
-            <w:proofErr w:type="spellEnd"/>
-            <w:r>
-              <w:rPr>
-                <w:rFonts w:ascii="Montserrat" w:eastAsia="Times New Roman" w:hAnsi="Montserrat" w:cs="Calibri"/>
-                <w:color w:val="000000"/>
-                <w:sz w:val="20"/>
-                <w:szCs w:val="20"/>
-                <w:lang w:eastAsia="en-AU"/>
-              </w:rPr>
-              <w:t>) }}</w:t>
-            </w:r>
           </w:p>
         </w:tc>
       </w:tr>
@@ -3165,21 +2331,23 @@
                 <w:rFonts w:ascii="Montserrat" w:eastAsia="Times New Roman" w:hAnsi="Montserrat" w:cs="Calibri"/>
                 <w:b/>
                 <w:bCs/>
-                <w:sz w:val="20"/>
-                <w:szCs w:val="20"/>
-                <w:lang w:eastAsia="en-AU"/>
-              </w:rPr>
-            </w:pPr>
-            <w:r>
-              <w:rPr>
-                <w:rFonts w:ascii="Montserrat" w:eastAsia="Times New Roman" w:hAnsi="Montserrat" w:cs="Calibri"/>
-                <w:b/>
-                <w:bCs/>
-                <w:sz w:val="20"/>
-                <w:szCs w:val="20"/>
-                <w:lang w:eastAsia="en-AU"/>
-              </w:rPr>
-              <w:t>Phone Number</w:t>
+                <w:color w:val="000000"/>
+                <w:sz w:val="20"/>
+                <w:szCs w:val="20"/>
+                <w:lang w:eastAsia="en-AU"/>
+              </w:rPr>
+            </w:pPr>
+            <w:r>
+              <w:rPr>
+                <w:rFonts w:ascii="Montserrat" w:eastAsia="Times New Roman" w:hAnsi="Montserrat" w:cs="Calibri"/>
+                <w:b/>
+                <w:bCs/>
+                <w:color w:val="000000"/>
+                <w:sz w:val="20"/>
+                <w:szCs w:val="20"/>
+                <w:lang w:eastAsia="en-AU"/>
+              </w:rPr>
+              <w:t>Passport’s Country of Issue</w:t>
             </w:r>
           </w:p>
         </w:tc>
@@ -3203,49 +2371,15 @@
                 <w:lang w:eastAsia="en-AU"/>
               </w:rPr>
             </w:pPr>
-            <w:proofErr w:type="gramStart"/>
-            <w:r>
-              <w:rPr>
-                <w:rFonts w:ascii="Montserrat" w:eastAsia="Times New Roman" w:hAnsi="Montserrat" w:cs="Calibri"/>
-                <w:color w:val="000000"/>
-                <w:sz w:val="20"/>
-                <w:szCs w:val="20"/>
-                <w:lang w:eastAsia="en-AU"/>
-              </w:rPr>
-              <w:t xml:space="preserve">{{ </w:t>
-            </w:r>
-            <w:proofErr w:type="spellStart"/>
-            <w:r>
-              <w:rPr>
-                <w:rFonts w:ascii="Montserrat" w:eastAsia="Times New Roman" w:hAnsi="Montserrat" w:cs="Calibri"/>
-                <w:color w:val="000000"/>
-                <w:sz w:val="20"/>
-                <w:szCs w:val="20"/>
-                <w:lang w:eastAsia="en-AU"/>
-              </w:rPr>
-              <w:t>applicant</w:t>
-            </w:r>
-            <w:proofErr w:type="gramEnd"/>
-            <w:r>
-              <w:rPr>
-                <w:rFonts w:ascii="Montserrat" w:eastAsia="Times New Roman" w:hAnsi="Montserrat" w:cs="Calibri"/>
-                <w:color w:val="000000"/>
-                <w:sz w:val="20"/>
-                <w:szCs w:val="20"/>
-                <w:lang w:eastAsia="en-AU"/>
-              </w:rPr>
-              <w:t>.phone_number</w:t>
-            </w:r>
-            <w:proofErr w:type="spellEnd"/>
-            <w:r>
-              <w:rPr>
-                <w:rFonts w:ascii="Montserrat" w:eastAsia="Times New Roman" w:hAnsi="Montserrat" w:cs="Calibri"/>
-                <w:color w:val="000000"/>
-                <w:sz w:val="20"/>
-                <w:szCs w:val="20"/>
-                <w:lang w:eastAsia="en-AU"/>
-              </w:rPr>
-              <w:t xml:space="preserve"> }}</w:t>
+            <w:r>
+              <w:rPr>
+                <w:rFonts w:ascii="Montserrat" w:eastAsia="Times New Roman" w:hAnsi="Montserrat" w:cs="Calibri"/>
+                <w:color w:val="000000"/>
+                <w:sz w:val="20"/>
+                <w:szCs w:val="20"/>
+                <w:lang w:eastAsia="en-AU"/>
+              </w:rPr>
+              <w:t>{{ country_name(applicant.passport_country) }}</w:t>
             </w:r>
           </w:p>
         </w:tc>
@@ -3259,57 +2393,63 @@
         <w:tc>
           <w:tcPr>
             <w:tcW w:w="4096" w:type="dxa"/>
-            <w:tcBorders>
-              <w:top w:val="single" w:sz="12" w:space="0" w:color="auto"/>
-            </w:tcBorders>
-            <w:shd w:val="clear" w:color="auto" w:fill="F8F7F7"/>
-            <w:vAlign w:val="center"/>
-          </w:tcPr>
-          <w:p>
-            <w:pPr>
-              <w:spacing w:before="240" w:line="240" w:lineRule="auto"/>
-              <w:rPr>
-                <w:rFonts w:ascii="Montserrat" w:eastAsia="Times New Roman" w:hAnsi="Montserrat" w:cs="Calibri"/>
-                <w:b/>
-                <w:bCs/>
-                <w:color w:val="000000"/>
-                <w:sz w:val="20"/>
-                <w:szCs w:val="20"/>
-                <w:lang w:eastAsia="en-AU"/>
-              </w:rPr>
-            </w:pPr>
-            <w:r>
-              <w:rPr>
-                <w:rFonts w:ascii="Montserrat" w:eastAsia="Times New Roman" w:hAnsi="Montserrat" w:cs="Calibri"/>
-                <w:color w:val="000000"/>
-                <w:sz w:val="20"/>
-                <w:szCs w:val="20"/>
-                <w:lang w:eastAsia="en-AU"/>
-              </w:rPr>
-              <w:t>{%tr endif %}</w:t>
+            <w:shd w:val="clear" w:color="auto" w:fill="F8F7F7"/>
+            <w:vAlign w:val="center"/>
+          </w:tcPr>
+          <w:p>
+            <w:pPr>
+              <w:spacing w:before="240" w:line="240" w:lineRule="auto"/>
+              <w:rPr>
+                <w:rFonts w:ascii="Montserrat" w:eastAsia="Times New Roman" w:hAnsi="Montserrat" w:cs="Calibri"/>
+                <w:b/>
+                <w:bCs/>
+                <w:color w:val="000000"/>
+                <w:sz w:val="20"/>
+                <w:szCs w:val="20"/>
+                <w:lang w:eastAsia="en-AU"/>
+              </w:rPr>
+            </w:pPr>
+            <w:r>
+              <w:rPr>
+                <w:rFonts w:ascii="Montserrat" w:eastAsia="Times New Roman" w:hAnsi="Montserrat" w:cs="Calibri"/>
+                <w:b/>
+                <w:bCs/>
+                <w:color w:val="000000"/>
+                <w:sz w:val="20"/>
+                <w:szCs w:val="20"/>
+                <w:lang w:eastAsia="en-AU"/>
+              </w:rPr>
+              <w:t>Family Members Migrating</w:t>
             </w:r>
           </w:p>
         </w:tc>
         <w:tc>
           <w:tcPr>
             <w:tcW w:w="4961" w:type="dxa"/>
-            <w:tcBorders>
-              <w:top w:val="single" w:sz="12" w:space="0" w:color="auto"/>
-            </w:tcBorders>
-            <w:shd w:val="clear" w:color="auto" w:fill="F8F7F7"/>
-            <w:vAlign w:val="center"/>
-          </w:tcPr>
-          <w:p>
-            <w:pPr>
-              <w:spacing w:before="240" w:line="240" w:lineRule="auto"/>
-              <w:rPr>
-                <w:rFonts w:ascii="Montserrat" w:eastAsia="Times New Roman" w:hAnsi="Montserrat" w:cs="Calibri"/>
-                <w:color w:val="000000"/>
-                <w:sz w:val="20"/>
-                <w:szCs w:val="20"/>
-                <w:lang w:eastAsia="en-AU"/>
-              </w:rPr>
-            </w:pPr>
+            <w:shd w:val="clear" w:color="auto" w:fill="F8F7F7"/>
+            <w:vAlign w:val="center"/>
+          </w:tcPr>
+          <w:p>
+            <w:pPr>
+              <w:spacing w:before="240" w:line="240" w:lineRule="auto"/>
+              <w:rPr>
+                <w:rFonts w:ascii="Montserrat" w:eastAsia="Times New Roman" w:hAnsi="Montserrat" w:cs="Calibri"/>
+                <w:color w:val="000000"/>
+                <w:sz w:val="20"/>
+                <w:szCs w:val="20"/>
+                <w:lang w:eastAsia="en-AU"/>
+              </w:rPr>
+            </w:pPr>
+            <w:r>
+              <w:rPr>
+                <w:rFonts w:ascii="Montserrat" w:eastAsia="Times New Roman" w:hAnsi="Montserrat" w:cs="Calibri"/>
+                <w:color w:val="000000"/>
+                <w:sz w:val="20"/>
+                <w:szCs w:val="20"/>
+                <w:lang w:eastAsia="en-AU"/>
+              </w:rPr>
+              <w:t>{{ applicant.family_members_migrating }}</w:t>
+            </w:r>
           </w:p>
         </w:tc>
       </w:tr>
@@ -3322,124 +2462,98 @@
         <w:tc>
           <w:tcPr>
             <w:tcW w:w="4096" w:type="dxa"/>
-            <w:tcBorders>
-              <w:top w:val="single" w:sz="12" w:space="0" w:color="auto"/>
-            </w:tcBorders>
-            <w:shd w:val="clear" w:color="auto" w:fill="F8F7F7"/>
-            <w:vAlign w:val="center"/>
-          </w:tcPr>
-          <w:p>
-            <w:pPr>
-              <w:spacing w:before="240" w:line="240" w:lineRule="auto"/>
-              <w:rPr>
-                <w:rFonts w:ascii="Montserrat" w:eastAsia="Times New Roman" w:hAnsi="Montserrat" w:cs="Calibri"/>
-                <w:b/>
-                <w:bCs/>
-                <w:color w:val="000000"/>
-                <w:sz w:val="20"/>
-                <w:szCs w:val="20"/>
-                <w:lang w:eastAsia="en-AU"/>
-              </w:rPr>
-            </w:pPr>
-            <w:r>
-              <w:rPr>
-                <w:rFonts w:ascii="Montserrat" w:eastAsia="Times New Roman" w:hAnsi="Montserrat" w:cs="Calibri"/>
-                <w:b/>
-                <w:bCs/>
-                <w:color w:val="000000"/>
-                <w:sz w:val="20"/>
-                <w:szCs w:val="20"/>
-                <w:lang w:eastAsia="en-AU"/>
-              </w:rPr>
-              <w:t>Passport’s Country of Issue</w:t>
+            <w:shd w:val="clear" w:color="auto" w:fill="F8F7F7"/>
+            <w:vAlign w:val="center"/>
+          </w:tcPr>
+          <w:p>
+            <w:pPr>
+              <w:spacing w:before="240" w:line="240" w:lineRule="auto"/>
+              <w:rPr>
+                <w:rFonts w:ascii="Montserrat" w:eastAsia="Times New Roman" w:hAnsi="Montserrat" w:cs="Calibri"/>
+                <w:b/>
+                <w:bCs/>
+                <w:color w:val="000000"/>
+                <w:sz w:val="20"/>
+                <w:szCs w:val="20"/>
+                <w:lang w:eastAsia="en-AU"/>
+              </w:rPr>
+            </w:pPr>
+            <w:r>
+              <w:rPr>
+                <w:rFonts w:ascii="Montserrat" w:eastAsia="Times New Roman" w:hAnsi="Montserrat" w:cs="Calibri"/>
+                <w:b/>
+                <w:bCs/>
+                <w:color w:val="000000"/>
+                <w:sz w:val="20"/>
+                <w:szCs w:val="20"/>
+                <w:lang w:eastAsia="en-AU"/>
+              </w:rPr>
+              <w:t>Current Australian Visa</w:t>
             </w:r>
           </w:p>
         </w:tc>
         <w:tc>
           <w:tcPr>
             <w:tcW w:w="4961" w:type="dxa"/>
-            <w:tcBorders>
-              <w:top w:val="single" w:sz="12" w:space="0" w:color="auto"/>
-            </w:tcBorders>
-            <w:shd w:val="clear" w:color="auto" w:fill="F8F7F7"/>
-            <w:vAlign w:val="center"/>
-          </w:tcPr>
-          <w:p>
-            <w:pPr>
-              <w:spacing w:before="240" w:line="240" w:lineRule="auto"/>
-              <w:rPr>
-                <w:rFonts w:ascii="Montserrat" w:eastAsia="Times New Roman" w:hAnsi="Montserrat" w:cs="Calibri"/>
-                <w:color w:val="000000"/>
-                <w:sz w:val="20"/>
-                <w:szCs w:val="20"/>
-                <w:lang w:eastAsia="en-AU"/>
-              </w:rPr>
-            </w:pPr>
-            <w:proofErr w:type="gramStart"/>
-            <w:r>
-              <w:rPr>
-                <w:rFonts w:ascii="Montserrat" w:eastAsia="Times New Roman" w:hAnsi="Montserrat" w:cs="Calibri"/>
-                <w:color w:val="000000"/>
+            <w:shd w:val="clear" w:color="auto" w:fill="F8F7F7"/>
+            <w:vAlign w:val="center"/>
+          </w:tcPr>
+          <w:p>
+            <w:pPr>
+              <w:spacing w:before="240" w:line="240" w:lineRule="auto"/>
+              <w:rPr>
+                <w:rFonts w:ascii="Montserrat" w:eastAsia="Times New Roman" w:hAnsi="Montserrat" w:cs="Calibri"/>
+                <w:color w:val="000000" w:themeColor="text1"/>
+                <w:sz w:val="20"/>
+                <w:szCs w:val="20"/>
+                <w:lang w:eastAsia="en-AU"/>
+              </w:rPr>
+            </w:pPr>
+            <w:r>
+              <w:rPr>
+                <w:rFonts w:ascii="Montserrat" w:eastAsia="Times New Roman" w:hAnsi="Montserrat" w:cs="Calibri"/>
+                <w:color w:val="000000" w:themeColor="text1"/>
                 <w:sz w:val="20"/>
                 <w:szCs w:val="20"/>
                 <w:lang w:eastAsia="en-AU"/>
               </w:rPr>
               <w:t xml:space="preserve">{{ </w:t>
             </w:r>
-            <w:proofErr w:type="spellStart"/>
-            <w:r>
-              <w:rPr>
-                <w:rFonts w:ascii="Montserrat" w:eastAsia="Times New Roman" w:hAnsi="Montserrat" w:cs="Calibri"/>
-                <w:color w:val="000000"/>
-                <w:sz w:val="20"/>
-                <w:szCs w:val="20"/>
-                <w:lang w:eastAsia="en-AU"/>
-              </w:rPr>
-              <w:t>country</w:t>
-            </w:r>
-            <w:proofErr w:type="gramEnd"/>
-            <w:r>
-              <w:rPr>
-                <w:rFonts w:ascii="Montserrat" w:eastAsia="Times New Roman" w:hAnsi="Montserrat" w:cs="Calibri"/>
-                <w:color w:val="000000"/>
-                <w:sz w:val="20"/>
-                <w:szCs w:val="20"/>
-                <w:lang w:eastAsia="en-AU"/>
-              </w:rPr>
-              <w:t>_name</w:t>
-            </w:r>
-            <w:proofErr w:type="spellEnd"/>
-            <w:r>
-              <w:rPr>
-                <w:rFonts w:ascii="Montserrat" w:eastAsia="Times New Roman" w:hAnsi="Montserrat" w:cs="Calibri"/>
-                <w:color w:val="000000"/>
-                <w:sz w:val="20"/>
-                <w:szCs w:val="20"/>
-                <w:lang w:eastAsia="en-AU"/>
-              </w:rPr>
-              <w:t>(</w:t>
-            </w:r>
-            <w:proofErr w:type="spellStart"/>
-            <w:r>
-              <w:rPr>
-                <w:rFonts w:ascii="Montserrat" w:eastAsia="Times New Roman" w:hAnsi="Montserrat" w:cs="Calibri"/>
-                <w:color w:val="000000"/>
-                <w:sz w:val="20"/>
-                <w:szCs w:val="20"/>
-                <w:lang w:eastAsia="en-AU"/>
-              </w:rPr>
-              <w:t>applicant.passport_country</w:t>
-            </w:r>
-            <w:proofErr w:type="spellEnd"/>
-            <w:r>
-              <w:rPr>
-                <w:rFonts w:ascii="Montserrat" w:eastAsia="Times New Roman" w:hAnsi="Montserrat" w:cs="Calibri"/>
-                <w:color w:val="000000"/>
-                <w:sz w:val="20"/>
-                <w:szCs w:val="20"/>
-                <w:lang w:eastAsia="en-AU"/>
-              </w:rPr>
-              <w:t>) }}</w:t>
+            <w:r>
+              <w:rPr>
+                <w:rFonts w:ascii="Montserrat" w:hAnsi="Montserrat"/>
+                <w:sz w:val="20"/>
+                <w:szCs w:val="20"/>
+              </w:rPr>
+              <w:t xml:space="preserve"> yesno(</w:t>
+            </w:r>
+            <w:r>
+              <w:rPr>
+                <w:rFonts w:ascii="Montserrat" w:eastAsia="Times New Roman" w:hAnsi="Montserrat" w:cs="Calibri"/>
+                <w:color w:val="000000" w:themeColor="text1"/>
+                <w:sz w:val="20"/>
+                <w:szCs w:val="20"/>
+                <w:lang w:eastAsia="en-AU"/>
+              </w:rPr>
+              <w:t>applicant.aus_visa</w:t>
+            </w:r>
+            <w:r>
+              <w:rPr>
+                <w:rFonts w:ascii="Montserrat" w:hAnsi="Montserrat"/>
+                <w:sz w:val="20"/>
+                <w:szCs w:val="20"/>
+              </w:rPr>
+              <w:t xml:space="preserve">) </w:t>
+            </w:r>
+            <w:r>
+              <w:rPr>
+                <w:rFonts w:ascii="Montserrat" w:eastAsia="Times New Roman" w:hAnsi="Montserrat" w:cs="Calibri"/>
+                <w:color w:val="000000" w:themeColor="text1"/>
+                <w:sz w:val="20"/>
+                <w:szCs w:val="20"/>
+                <w:lang w:eastAsia="en-AU"/>
+              </w:rPr>
+              <w:t>}}</w:t>
             </w:r>
           </w:p>
         </w:tc>
@@ -3461,25 +2575,41 @@
               <w:spacing w:before="240" w:line="240" w:lineRule="auto"/>
               <w:rPr>
                 <w:rFonts w:ascii="Montserrat" w:eastAsia="Times New Roman" w:hAnsi="Montserrat" w:cs="Calibri"/>
-                <w:b/>
-                <w:bCs/>
-                <w:color w:val="000000"/>
-                <w:sz w:val="20"/>
-                <w:szCs w:val="20"/>
-                <w:lang w:eastAsia="en-AU"/>
-              </w:rPr>
-            </w:pPr>
-            <w:r>
-              <w:rPr>
-                <w:rFonts w:ascii="Montserrat" w:eastAsia="Times New Roman" w:hAnsi="Montserrat" w:cs="Calibri"/>
-                <w:b/>
-                <w:bCs/>
-                <w:color w:val="000000"/>
-                <w:sz w:val="20"/>
-                <w:szCs w:val="20"/>
-                <w:lang w:eastAsia="en-AU"/>
-              </w:rPr>
-              <w:t>Family Members Migrating</w:t>
+                <w:color w:val="000000"/>
+                <w:sz w:val="20"/>
+                <w:szCs w:val="20"/>
+                <w:lang w:eastAsia="en-AU"/>
+              </w:rPr>
+            </w:pPr>
+            <w:r>
+              <w:rPr>
+                <w:rFonts w:ascii="Montserrat" w:eastAsia="Times New Roman" w:hAnsi="Montserrat" w:cs="Calibri"/>
+                <w:color w:val="000000"/>
+                <w:sz w:val="20"/>
+                <w:szCs w:val="20"/>
+                <w:lang w:eastAsia="en-AU"/>
+              </w:rPr>
+              <w:t xml:space="preserve">{%tr if </w:t>
+            </w:r>
+            <w:r>
+              <w:rPr>
+                <w:rFonts w:ascii="Montserrat" w:eastAsia="Times New Roman" w:hAnsi="Montserrat" w:cs="Calibri"/>
+                <w:color w:val="000000" w:themeColor="text1"/>
+                <w:sz w:val="20"/>
+                <w:szCs w:val="20"/>
+                <w:lang w:eastAsia="en-AU"/>
+              </w:rPr>
+              <w:t xml:space="preserve">applicant.aus_visa </w:t>
+            </w:r>
+            <w:r>
+              <w:rPr>
+                <w:rFonts w:ascii="Montserrat" w:eastAsia="Times New Roman" w:hAnsi="Montserrat" w:cs="Calibri"/>
+                <w:color w:val="000000"/>
+                <w:sz w:val="20"/>
+                <w:szCs w:val="20"/>
+                <w:lang w:eastAsia="en-AU"/>
+              </w:rPr>
+              <w:t>%}</w:t>
             </w:r>
           </w:p>
         </w:tc>
@@ -3494,56 +2624,12 @@
               <w:spacing w:before="240" w:line="240" w:lineRule="auto"/>
               <w:rPr>
                 <w:rFonts w:ascii="Montserrat" w:eastAsia="Times New Roman" w:hAnsi="Montserrat" w:cs="Calibri"/>
-                <w:color w:val="000000"/>
-                <w:sz w:val="20"/>
-                <w:szCs w:val="20"/>
-                <w:lang w:eastAsia="en-AU"/>
-              </w:rPr>
-            </w:pPr>
-            <w:proofErr w:type="gramStart"/>
-            <w:r>
-              <w:rPr>
-                <w:rFonts w:ascii="Montserrat" w:eastAsia="Times New Roman" w:hAnsi="Montserrat" w:cs="Calibri"/>
-                <w:color w:val="000000"/>
-                <w:sz w:val="20"/>
-                <w:szCs w:val="20"/>
-                <w:lang w:eastAsia="en-AU"/>
-              </w:rPr>
-              <w:t xml:space="preserve">{{ </w:t>
-            </w:r>
-            <w:proofErr w:type="spellStart"/>
-            <w:r>
-              <w:rPr>
-                <w:rFonts w:ascii="Montserrat" w:eastAsia="Times New Roman" w:hAnsi="Montserrat" w:cs="Calibri"/>
-                <w:color w:val="000000"/>
-                <w:sz w:val="20"/>
-                <w:szCs w:val="20"/>
-                <w:lang w:eastAsia="en-AU"/>
-              </w:rPr>
-              <w:t>applicant</w:t>
-            </w:r>
-            <w:proofErr w:type="gramEnd"/>
-            <w:r>
-              <w:rPr>
-                <w:rFonts w:ascii="Montserrat" w:eastAsia="Times New Roman" w:hAnsi="Montserrat" w:cs="Calibri"/>
-                <w:color w:val="000000"/>
-                <w:sz w:val="20"/>
-                <w:szCs w:val="20"/>
-                <w:lang w:eastAsia="en-AU"/>
-              </w:rPr>
-              <w:t>.family_members_migrating</w:t>
-            </w:r>
-            <w:proofErr w:type="spellEnd"/>
-            <w:r>
-              <w:rPr>
-                <w:rFonts w:ascii="Montserrat" w:eastAsia="Times New Roman" w:hAnsi="Montserrat" w:cs="Calibri"/>
-                <w:color w:val="000000"/>
-                <w:sz w:val="20"/>
-                <w:szCs w:val="20"/>
-                <w:lang w:eastAsia="en-AU"/>
-              </w:rPr>
-              <w:t xml:space="preserve"> }}</w:t>
-            </w:r>
+                <w:color w:val="000000" w:themeColor="text1"/>
+                <w:sz w:val="20"/>
+                <w:szCs w:val="20"/>
+                <w:lang w:eastAsia="en-AU"/>
+              </w:rPr>
+            </w:pPr>
           </w:p>
         </w:tc>
       </w:tr>
@@ -3582,7 +2668,7 @@
                 <w:szCs w:val="20"/>
                 <w:lang w:eastAsia="en-AU"/>
               </w:rPr>
-              <w:t>Current Australian Visa</w:t>
+              <w:t>Visa Type</w:t>
             </w:r>
           </w:p>
         </w:tc>
@@ -3597,17 +2683,16 @@
               <w:spacing w:before="240" w:line="240" w:lineRule="auto"/>
               <w:rPr>
                 <w:rFonts w:ascii="Montserrat" w:eastAsia="Times New Roman" w:hAnsi="Montserrat" w:cs="Calibri"/>
-                <w:color w:val="000000" w:themeColor="text1"/>
-                <w:sz w:val="20"/>
-                <w:szCs w:val="20"/>
-                <w:lang w:eastAsia="en-AU"/>
-              </w:rPr>
-            </w:pPr>
-            <w:proofErr w:type="gramStart"/>
-            <w:r>
-              <w:rPr>
-                <w:rFonts w:ascii="Montserrat" w:eastAsia="Times New Roman" w:hAnsi="Montserrat" w:cs="Calibri"/>
-                <w:color w:val="000000" w:themeColor="text1"/>
+                <w:color w:val="000000"/>
+                <w:sz w:val="20"/>
+                <w:szCs w:val="20"/>
+                <w:lang w:eastAsia="en-AU"/>
+              </w:rPr>
+            </w:pPr>
+            <w:r>
+              <w:rPr>
+                <w:rFonts w:ascii="Montserrat" w:eastAsia="Times New Roman" w:hAnsi="Montserrat" w:cs="Calibri"/>
+                <w:color w:val="000000"/>
                 <w:sz w:val="20"/>
                 <w:szCs w:val="20"/>
                 <w:lang w:eastAsia="en-AU"/>
@@ -3622,54 +2707,15 @@
               </w:rPr>
               <w:t xml:space="preserve"> </w:t>
             </w:r>
-            <w:proofErr w:type="spellStart"/>
-            <w:proofErr w:type="gramEnd"/>
-            <w:r>
-              <w:rPr>
-                <w:rFonts w:ascii="Montserrat" w:hAnsi="Montserrat"/>
-                <w:sz w:val="20"/>
-                <w:szCs w:val="20"/>
-              </w:rPr>
-              <w:t>yesno</w:t>
-            </w:r>
-            <w:proofErr w:type="spellEnd"/>
-            <w:r>
-              <w:rPr>
-                <w:rFonts w:ascii="Montserrat" w:hAnsi="Montserrat"/>
-                <w:sz w:val="20"/>
-                <w:szCs w:val="20"/>
-              </w:rPr>
-              <w:t>(</w:t>
-            </w:r>
-            <w:proofErr w:type="spellStart"/>
-            <w:r>
-              <w:rPr>
-                <w:rFonts w:ascii="Montserrat" w:eastAsia="Times New Roman" w:hAnsi="Montserrat" w:cs="Calibri"/>
-                <w:color w:val="000000" w:themeColor="text1"/>
-                <w:sz w:val="20"/>
-                <w:szCs w:val="20"/>
-                <w:lang w:eastAsia="en-AU"/>
-              </w:rPr>
-              <w:t>applicant.aus_visa</w:t>
-            </w:r>
-            <w:proofErr w:type="spellEnd"/>
-            <w:r>
-              <w:rPr>
-                <w:rFonts w:ascii="Montserrat" w:hAnsi="Montserrat"/>
-                <w:sz w:val="20"/>
-                <w:szCs w:val="20"/>
-              </w:rPr>
-              <w:t xml:space="preserve">) </w:t>
-            </w:r>
-            <w:r>
-              <w:rPr>
-                <w:rFonts w:ascii="Montserrat" w:eastAsia="Times New Roman" w:hAnsi="Montserrat" w:cs="Calibri"/>
-                <w:color w:val="000000" w:themeColor="text1"/>
-                <w:sz w:val="20"/>
-                <w:szCs w:val="20"/>
-                <w:lang w:eastAsia="en-AU"/>
-              </w:rPr>
-              <w:t>}}</w:t>
+            <w:r>
+              <w:rPr>
+                <w:rFonts w:ascii="Montserrat" w:eastAsia="Times New Roman" w:hAnsi="Montserrat" w:cs="Calibri"/>
+                <w:color w:val="000000"/>
+                <w:sz w:val="20"/>
+                <w:szCs w:val="20"/>
+                <w:lang w:eastAsia="en-AU"/>
+              </w:rPr>
+              <w:t>applicant.visa_type }}</w:t>
             </w:r>
           </w:p>
         </w:tc>
@@ -3691,54 +2737,25 @@
               <w:spacing w:before="240" w:line="240" w:lineRule="auto"/>
               <w:rPr>
                 <w:rFonts w:ascii="Montserrat" w:eastAsia="Times New Roman" w:hAnsi="Montserrat" w:cs="Calibri"/>
-                <w:color w:val="000000"/>
-                <w:sz w:val="20"/>
-                <w:szCs w:val="20"/>
-                <w:lang w:eastAsia="en-AU"/>
-              </w:rPr>
-            </w:pPr>
-            <w:r>
-              <w:rPr>
-                <w:rFonts w:ascii="Montserrat" w:eastAsia="Times New Roman" w:hAnsi="Montserrat" w:cs="Calibri"/>
-                <w:color w:val="000000"/>
-                <w:sz w:val="20"/>
-                <w:szCs w:val="20"/>
-                <w:lang w:eastAsia="en-AU"/>
-              </w:rPr>
-              <w:lastRenderedPageBreak/>
-              <w:t xml:space="preserve">{%tr if </w:t>
-            </w:r>
-            <w:proofErr w:type="spellStart"/>
-            <w:r>
-              <w:rPr>
-                <w:rFonts w:ascii="Montserrat" w:eastAsia="Times New Roman" w:hAnsi="Montserrat" w:cs="Calibri"/>
-                <w:color w:val="000000" w:themeColor="text1"/>
-                <w:sz w:val="20"/>
-                <w:szCs w:val="20"/>
-                <w:lang w:eastAsia="en-AU"/>
-              </w:rPr>
-              <w:t>applicant.aus_visa</w:t>
-            </w:r>
-            <w:proofErr w:type="spellEnd"/>
-            <w:r>
-              <w:rPr>
-                <w:rFonts w:ascii="Montserrat" w:eastAsia="Times New Roman" w:hAnsi="Montserrat" w:cs="Calibri"/>
-                <w:color w:val="000000" w:themeColor="text1"/>
-                <w:sz w:val="20"/>
-                <w:szCs w:val="20"/>
-                <w:lang w:eastAsia="en-AU"/>
-              </w:rPr>
-              <w:t xml:space="preserve"> </w:t>
-            </w:r>
-            <w:r>
-              <w:rPr>
-                <w:rFonts w:ascii="Montserrat" w:eastAsia="Times New Roman" w:hAnsi="Montserrat" w:cs="Calibri"/>
-                <w:color w:val="000000"/>
-                <w:sz w:val="20"/>
-                <w:szCs w:val="20"/>
-                <w:lang w:eastAsia="en-AU"/>
-              </w:rPr>
-              <w:t>%}</w:t>
+                <w:b/>
+                <w:bCs/>
+                <w:color w:val="000000"/>
+                <w:sz w:val="20"/>
+                <w:szCs w:val="20"/>
+                <w:lang w:eastAsia="en-AU"/>
+              </w:rPr>
+            </w:pPr>
+            <w:r>
+              <w:rPr>
+                <w:rFonts w:ascii="Montserrat" w:eastAsia="Times New Roman" w:hAnsi="Montserrat" w:cs="Calibri"/>
+                <w:b/>
+                <w:bCs/>
+                <w:color w:val="000000"/>
+                <w:sz w:val="20"/>
+                <w:szCs w:val="20"/>
+                <w:lang w:eastAsia="en-AU"/>
+              </w:rPr>
+              <w:t>Date of Expiry</w:t>
             </w:r>
           </w:p>
         </w:tc>
@@ -3753,12 +2770,22 @@
               <w:spacing w:before="240" w:line="240" w:lineRule="auto"/>
               <w:rPr>
                 <w:rFonts w:ascii="Montserrat" w:eastAsia="Times New Roman" w:hAnsi="Montserrat" w:cs="Calibri"/>
-                <w:color w:val="000000" w:themeColor="text1"/>
-                <w:sz w:val="20"/>
-                <w:szCs w:val="20"/>
-                <w:lang w:eastAsia="en-AU"/>
-              </w:rPr>
-            </w:pPr>
+                <w:color w:val="000000"/>
+                <w:sz w:val="20"/>
+                <w:szCs w:val="20"/>
+                <w:lang w:eastAsia="en-AU"/>
+              </w:rPr>
+            </w:pPr>
+            <w:r>
+              <w:rPr>
+                <w:rFonts w:ascii="Montserrat" w:eastAsia="Times New Roman" w:hAnsi="Montserrat" w:cs="Calibri"/>
+                <w:color w:val="000000"/>
+                <w:sz w:val="20"/>
+                <w:szCs w:val="20"/>
+                <w:lang w:eastAsia="en-AU"/>
+              </w:rPr>
+              <w:t>{{ format_date(applicant.visa_expiry, format=’ d MMMM YYYY’) }}</w:t>
+            </w:r>
           </w:p>
         </w:tc>
       </w:tr>
@@ -3790,14 +2817,12 @@
             <w:r>
               <w:rPr>
                 <w:rFonts w:ascii="Montserrat" w:eastAsia="Times New Roman" w:hAnsi="Montserrat" w:cs="Calibri"/>
-                <w:b/>
-                <w:bCs/>
-                <w:color w:val="000000"/>
-                <w:sz w:val="20"/>
-                <w:szCs w:val="20"/>
-                <w:lang w:eastAsia="en-AU"/>
-              </w:rPr>
-              <w:t>Visa Type</w:t>
+                <w:color w:val="000000"/>
+                <w:sz w:val="20"/>
+                <w:szCs w:val="20"/>
+                <w:lang w:eastAsia="en-AU"/>
+              </w:rPr>
+              <w:t>{%tr endif %}</w:t>
             </w:r>
           </w:p>
         </w:tc>
@@ -3818,48 +2843,6 @@
                 <w:lang w:eastAsia="en-AU"/>
               </w:rPr>
             </w:pPr>
-            <w:proofErr w:type="gramStart"/>
-            <w:r>
-              <w:rPr>
-                <w:rFonts w:ascii="Montserrat" w:eastAsia="Times New Roman" w:hAnsi="Montserrat" w:cs="Calibri"/>
-                <w:color w:val="000000"/>
-                <w:sz w:val="20"/>
-                <w:szCs w:val="20"/>
-                <w:lang w:eastAsia="en-AU"/>
-              </w:rPr>
-              <w:t xml:space="preserve">{{ </w:t>
-            </w:r>
-            <w:r>
-              <w:rPr>
-                <w:rFonts w:ascii="Montserrat" w:hAnsi="Montserrat"/>
-                <w:sz w:val="20"/>
-                <w:szCs w:val="20"/>
-              </w:rPr>
-              <w:t xml:space="preserve"> </w:t>
-            </w:r>
-            <w:proofErr w:type="spellStart"/>
-            <w:proofErr w:type="gramEnd"/>
-            <w:r>
-              <w:rPr>
-                <w:rFonts w:ascii="Montserrat" w:eastAsia="Times New Roman" w:hAnsi="Montserrat" w:cs="Calibri"/>
-                <w:color w:val="000000"/>
-                <w:sz w:val="20"/>
-                <w:szCs w:val="20"/>
-                <w:lang w:eastAsia="en-AU"/>
-              </w:rPr>
-              <w:t>applicant.visa_type</w:t>
-            </w:r>
-            <w:proofErr w:type="spellEnd"/>
-            <w:r>
-              <w:rPr>
-                <w:rFonts w:ascii="Montserrat" w:eastAsia="Times New Roman" w:hAnsi="Montserrat" w:cs="Calibri"/>
-                <w:color w:val="000000"/>
-                <w:sz w:val="20"/>
-                <w:szCs w:val="20"/>
-                <w:lang w:eastAsia="en-AU"/>
-              </w:rPr>
-              <w:t xml:space="preserve"> }}</w:t>
-            </w:r>
           </w:p>
         </w:tc>
       </w:tr>
@@ -3874,31 +2857,33 @@
             <w:tcW w:w="4096" w:type="dxa"/>
             <w:shd w:val="clear" w:color="auto" w:fill="F8F7F7"/>
             <w:vAlign w:val="center"/>
-          </w:tcPr>
-          <w:p>
-            <w:pPr>
-              <w:spacing w:before="240" w:line="240" w:lineRule="auto"/>
-              <w:rPr>
-                <w:rFonts w:ascii="Montserrat" w:eastAsia="Times New Roman" w:hAnsi="Montserrat" w:cs="Calibri"/>
-                <w:b/>
-                <w:bCs/>
-                <w:color w:val="000000"/>
-                <w:sz w:val="20"/>
-                <w:szCs w:val="20"/>
-                <w:lang w:eastAsia="en-AU"/>
-              </w:rPr>
-            </w:pPr>
-            <w:r>
-              <w:rPr>
-                <w:rFonts w:ascii="Montserrat" w:eastAsia="Times New Roman" w:hAnsi="Montserrat" w:cs="Calibri"/>
-                <w:b/>
-                <w:bCs/>
-                <w:color w:val="000000"/>
-                <w:sz w:val="20"/>
-                <w:szCs w:val="20"/>
-                <w:lang w:eastAsia="en-AU"/>
-              </w:rPr>
-              <w:t>Date of Expiry</w:t>
+            <w:hideMark/>
+          </w:tcPr>
+          <w:p>
+            <w:pPr>
+              <w:spacing w:before="240" w:line="240" w:lineRule="auto"/>
+              <w:rPr>
+                <w:rFonts w:ascii="Montserrat" w:eastAsia="Times New Roman" w:hAnsi="Montserrat" w:cs="Calibri"/>
+                <w:b/>
+                <w:bCs/>
+                <w:color w:val="000000"/>
+                <w:sz w:val="20"/>
+                <w:szCs w:val="20"/>
+                <w:lang w:eastAsia="en-AU"/>
+              </w:rPr>
+            </w:pPr>
+            <w:r>
+              <w:rPr>
+                <w:rFonts w:ascii="Montserrat" w:eastAsia="Times New Roman" w:hAnsi="Montserrat" w:cs="Calibri"/>
+                <w:b/>
+                <w:bCs/>
+                <w:color w:val="000000"/>
+                <w:sz w:val="20"/>
+                <w:szCs w:val="20"/>
+                <w:lang w:eastAsia="en-AU"/>
+              </w:rPr>
+              <w:lastRenderedPageBreak/>
+              <w:t xml:space="preserve">Purpose of Stay in Australia </w:t>
             </w:r>
           </w:p>
         </w:tc>
@@ -3907,83 +2892,28 @@
             <w:tcW w:w="4961" w:type="dxa"/>
             <w:shd w:val="clear" w:color="auto" w:fill="F8F7F7"/>
             <w:vAlign w:val="center"/>
-          </w:tcPr>
-          <w:p>
-            <w:pPr>
-              <w:spacing w:before="240" w:line="240" w:lineRule="auto"/>
-              <w:rPr>
-                <w:rFonts w:ascii="Montserrat" w:eastAsia="Times New Roman" w:hAnsi="Montserrat" w:cs="Calibri"/>
-                <w:color w:val="000000"/>
-                <w:sz w:val="20"/>
-                <w:szCs w:val="20"/>
-                <w:lang w:eastAsia="en-AU"/>
-              </w:rPr>
-            </w:pPr>
-            <w:proofErr w:type="gramStart"/>
-            <w:r>
-              <w:rPr>
-                <w:rFonts w:ascii="Montserrat" w:eastAsia="Times New Roman" w:hAnsi="Montserrat" w:cs="Calibri"/>
-                <w:color w:val="000000"/>
-                <w:sz w:val="20"/>
-                <w:szCs w:val="20"/>
-                <w:lang w:eastAsia="en-AU"/>
-              </w:rPr>
-              <w:t xml:space="preserve">{{ </w:t>
-            </w:r>
-            <w:proofErr w:type="spellStart"/>
-            <w:r>
-              <w:rPr>
-                <w:rFonts w:ascii="Montserrat" w:eastAsia="Times New Roman" w:hAnsi="Montserrat" w:cs="Calibri"/>
-                <w:color w:val="000000"/>
-                <w:sz w:val="20"/>
-                <w:szCs w:val="20"/>
-                <w:lang w:eastAsia="en-AU"/>
-              </w:rPr>
-              <w:t>format</w:t>
-            </w:r>
-            <w:proofErr w:type="gramEnd"/>
-            <w:r>
-              <w:rPr>
-                <w:rFonts w:ascii="Montserrat" w:eastAsia="Times New Roman" w:hAnsi="Montserrat" w:cs="Calibri"/>
-                <w:color w:val="000000"/>
-                <w:sz w:val="20"/>
-                <w:szCs w:val="20"/>
-                <w:lang w:eastAsia="en-AU"/>
-              </w:rPr>
-              <w:t>_date</w:t>
-            </w:r>
-            <w:proofErr w:type="spellEnd"/>
-            <w:r>
-              <w:rPr>
-                <w:rFonts w:ascii="Montserrat" w:eastAsia="Times New Roman" w:hAnsi="Montserrat" w:cs="Calibri"/>
-                <w:color w:val="000000"/>
-                <w:sz w:val="20"/>
-                <w:szCs w:val="20"/>
-                <w:lang w:eastAsia="en-AU"/>
-              </w:rPr>
-              <w:t>(</w:t>
-            </w:r>
-            <w:proofErr w:type="spellStart"/>
-            <w:r>
-              <w:rPr>
-                <w:rFonts w:ascii="Montserrat" w:eastAsia="Times New Roman" w:hAnsi="Montserrat" w:cs="Calibri"/>
-                <w:color w:val="000000"/>
-                <w:sz w:val="20"/>
-                <w:szCs w:val="20"/>
-                <w:lang w:eastAsia="en-AU"/>
-              </w:rPr>
-              <w:t>applicant.visa_expiry</w:t>
-            </w:r>
-            <w:proofErr w:type="spellEnd"/>
-            <w:r>
-              <w:rPr>
-                <w:rFonts w:ascii="Montserrat" w:eastAsia="Times New Roman" w:hAnsi="Montserrat" w:cs="Calibri"/>
-                <w:color w:val="000000"/>
-                <w:sz w:val="20"/>
-                <w:szCs w:val="20"/>
-                <w:lang w:eastAsia="en-AU"/>
-              </w:rPr>
-              <w:t>, format=’ d MMMM YYYY’) }}</w:t>
+            <w:hideMark/>
+          </w:tcPr>
+          <w:p>
+            <w:pPr>
+              <w:spacing w:before="240" w:line="240" w:lineRule="auto"/>
+              <w:rPr>
+                <w:rFonts w:ascii="Montserrat" w:eastAsia="Times New Roman" w:hAnsi="Montserrat" w:cs="Calibri"/>
+                <w:color w:val="000000"/>
+                <w:sz w:val="20"/>
+                <w:szCs w:val="20"/>
+                <w:lang w:eastAsia="en-AU"/>
+              </w:rPr>
+            </w:pPr>
+            <w:r>
+              <w:rPr>
+                <w:rFonts w:ascii="Montserrat" w:eastAsia="Times New Roman" w:hAnsi="Montserrat" w:cs="Calibri"/>
+                <w:color w:val="000000"/>
+                <w:sz w:val="20"/>
+                <w:szCs w:val="20"/>
+                <w:lang w:eastAsia="en-AU"/>
+              </w:rPr>
+              <w:t>{{ applicant.stay_reason}}</w:t>
             </w:r>
           </w:p>
         </w:tc>
@@ -4016,12 +2946,14 @@
             <w:r>
               <w:rPr>
                 <w:rFonts w:ascii="Montserrat" w:eastAsia="Times New Roman" w:hAnsi="Montserrat" w:cs="Calibri"/>
-                <w:color w:val="000000"/>
-                <w:sz w:val="20"/>
-                <w:szCs w:val="20"/>
-                <w:lang w:eastAsia="en-AU"/>
-              </w:rPr>
-              <w:t>{%tr endif %}</w:t>
+                <w:b/>
+                <w:bCs/>
+                <w:color w:val="000000"/>
+                <w:sz w:val="20"/>
+                <w:szCs w:val="20"/>
+                <w:lang w:eastAsia="en-AU"/>
+              </w:rPr>
+              <w:t>Purpose of Enquiry</w:t>
             </w:r>
           </w:p>
         </w:tc>
@@ -4042,6 +2974,136 @@
                 <w:lang w:eastAsia="en-AU"/>
               </w:rPr>
             </w:pPr>
+            <w:r>
+              <w:rPr>
+                <w:rFonts w:ascii="Montserrat" w:eastAsia="Times New Roman" w:hAnsi="Montserrat" w:cs="Calibri"/>
+                <w:color w:val="000000"/>
+                <w:sz w:val="20"/>
+                <w:szCs w:val="20"/>
+                <w:lang w:eastAsia="en-AU"/>
+              </w:rPr>
+              <w:t xml:space="preserve">{%p for </w:t>
+            </w:r>
+            <w:r>
+              <w:rPr>
+                <w:rFonts w:ascii="Montserrat" w:eastAsia="Times New Roman" w:hAnsi="Montserrat" w:cs="Calibri"/>
+                <w:color w:val="000000"/>
+                <w:sz w:val="20"/>
+                <w:szCs w:val="20"/>
+                <w:lang w:eastAsia="en-AU"/>
+              </w:rPr>
+              <w:t>reason</w:t>
+            </w:r>
+            <w:r>
+              <w:rPr>
+                <w:rFonts w:ascii="Montserrat" w:eastAsia="Times New Roman" w:hAnsi="Montserrat" w:cs="Calibri"/>
+                <w:color w:val="000000"/>
+                <w:sz w:val="20"/>
+                <w:szCs w:val="20"/>
+                <w:lang w:eastAsia="en-AU"/>
+              </w:rPr>
+              <w:t xml:space="preserve"> in </w:t>
+            </w:r>
+            <w:r>
+              <w:rPr>
+                <w:rFonts w:ascii="Montserrat" w:eastAsia="Times New Roman" w:hAnsi="Montserrat" w:cs="Calibri"/>
+                <w:color w:val="000000"/>
+                <w:sz w:val="20"/>
+                <w:szCs w:val="20"/>
+                <w:lang w:eastAsia="en-AU"/>
+              </w:rPr>
+              <w:t>applicant.</w:t>
+            </w:r>
+            <w:r>
+              <w:rPr>
+                <w:rFonts w:ascii="Montserrat" w:eastAsia="Times New Roman" w:hAnsi="Montserrat" w:cs="Calibri"/>
+                <w:color w:val="000000"/>
+                <w:sz w:val="20"/>
+                <w:szCs w:val="20"/>
+                <w:lang w:eastAsia="en-AU"/>
+              </w:rPr>
+              <w:t>enquiry_reasons_compiled</w:t>
+            </w:r>
+            <w:r>
+              <w:rPr>
+                <w:rFonts w:ascii="Montserrat" w:eastAsia="Times New Roman" w:hAnsi="Montserrat" w:cs="Calibri"/>
+                <w:color w:val="000000"/>
+                <w:sz w:val="20"/>
+                <w:szCs w:val="20"/>
+                <w:lang w:eastAsia="en-AU"/>
+              </w:rPr>
+              <w:t xml:space="preserve"> | add_separators %}</w:t>
+            </w:r>
+          </w:p>
+          <w:p>
+            <w:pPr>
+              <w:pStyle w:val="ListParagraph"/>
+              <w:numPr>
+                <w:ilvl w:val="0"/>
+                <w:numId w:val="1"/>
+              </w:numPr>
+              <w:spacing w:before="240" w:line="240" w:lineRule="auto"/>
+              <w:ind w:left="385"/>
+              <w:rPr>
+                <w:rFonts w:ascii="Montserrat" w:eastAsia="Times New Roman" w:hAnsi="Montserrat" w:cs="Calibri"/>
+                <w:color w:val="000000"/>
+                <w:sz w:val="20"/>
+                <w:szCs w:val="20"/>
+                <w:lang w:eastAsia="en-AU"/>
+              </w:rPr>
+            </w:pPr>
+            <w:r>
+              <w:rPr>
+                <w:rFonts w:ascii="Montserrat" w:eastAsia="Times New Roman" w:hAnsi="Montserrat" w:cs="Calibri"/>
+                <w:color w:val="000000"/>
+                <w:sz w:val="20"/>
+                <w:szCs w:val="20"/>
+                <w:lang w:eastAsia="en-AU"/>
+              </w:rPr>
+              <w:t xml:space="preserve">{{ </w:t>
+            </w:r>
+            <w:r>
+              <w:rPr>
+                <w:rFonts w:ascii="Montserrat" w:eastAsia="Times New Roman" w:hAnsi="Montserrat" w:cs="Calibri"/>
+                <w:color w:val="000000"/>
+                <w:sz w:val="20"/>
+                <w:szCs w:val="20"/>
+                <w:lang w:eastAsia="en-AU"/>
+              </w:rPr>
+              <w:t>reason</w:t>
+            </w:r>
+            <w:r>
+              <w:rPr>
+                <w:rFonts w:ascii="Montserrat" w:eastAsia="Times New Roman" w:hAnsi="Montserrat" w:cs="Calibri"/>
+                <w:color w:val="000000"/>
+                <w:sz w:val="20"/>
+                <w:szCs w:val="20"/>
+                <w:lang w:eastAsia="en-AU"/>
+              </w:rPr>
+              <w:t xml:space="preserve"> }}</w:t>
+            </w:r>
+          </w:p>
+          <w:p>
+            <w:pPr>
+              <w:spacing w:before="240" w:line="240" w:lineRule="auto"/>
+              <w:rPr>
+                <w:rFonts w:ascii="Montserrat" w:eastAsia="Times New Roman" w:hAnsi="Montserrat" w:cs="Calibri"/>
+                <w:color w:val="000000"/>
+                <w:sz w:val="20"/>
+                <w:szCs w:val="20"/>
+                <w:lang w:eastAsia="en-AU"/>
+              </w:rPr>
+            </w:pPr>
+            <w:r>
+              <w:rPr>
+                <w:rFonts w:ascii="Montserrat" w:eastAsia="Times New Roman" w:hAnsi="Montserrat" w:cs="Calibri"/>
+                <w:color w:val="000000"/>
+                <w:sz w:val="20"/>
+                <w:szCs w:val="20"/>
+                <w:lang w:eastAsia="en-AU"/>
+              </w:rPr>
+              <w:t>{%p endfor %}</w:t>
+            </w:r>
           </w:p>
         </w:tc>
       </w:tr>
@@ -4056,32 +3118,31 @@
             <w:tcW w:w="4096" w:type="dxa"/>
             <w:shd w:val="clear" w:color="auto" w:fill="F8F7F7"/>
             <w:vAlign w:val="center"/>
-            <w:hideMark/>
-          </w:tcPr>
-          <w:p>
-            <w:pPr>
-              <w:spacing w:before="240" w:line="240" w:lineRule="auto"/>
-              <w:rPr>
-                <w:rFonts w:ascii="Montserrat" w:eastAsia="Times New Roman" w:hAnsi="Montserrat" w:cs="Calibri"/>
-                <w:b/>
-                <w:bCs/>
-                <w:color w:val="000000"/>
-                <w:sz w:val="20"/>
-                <w:szCs w:val="20"/>
-                <w:lang w:eastAsia="en-AU"/>
-              </w:rPr>
-            </w:pPr>
-            <w:r>
-              <w:rPr>
-                <w:rFonts w:ascii="Montserrat" w:eastAsia="Times New Roman" w:hAnsi="Montserrat" w:cs="Calibri"/>
-                <w:b/>
-                <w:bCs/>
-                <w:color w:val="000000"/>
-                <w:sz w:val="20"/>
-                <w:szCs w:val="20"/>
-                <w:lang w:eastAsia="en-AU"/>
-              </w:rPr>
-              <w:t xml:space="preserve">Purpose of Stay in Australia </w:t>
+          </w:tcPr>
+          <w:p>
+            <w:pPr>
+              <w:spacing w:before="240" w:line="240" w:lineRule="auto"/>
+              <w:rPr>
+                <w:rFonts w:ascii="Montserrat" w:eastAsia="Times New Roman" w:hAnsi="Montserrat" w:cs="Calibri"/>
+                <w:b/>
+                <w:bCs/>
+                <w:color w:val="000000"/>
+                <w:sz w:val="20"/>
+                <w:szCs w:val="20"/>
+                <w:lang w:eastAsia="en-AU"/>
+              </w:rPr>
+            </w:pPr>
+            <w:r>
+              <w:rPr>
+                <w:rFonts w:ascii="Montserrat" w:eastAsia="Times New Roman" w:hAnsi="Montserrat" w:cs="Calibri"/>
+                <w:b/>
+                <w:bCs/>
+                <w:color w:val="000000"/>
+                <w:sz w:val="20"/>
+                <w:szCs w:val="20"/>
+                <w:lang w:eastAsia="en-AU"/>
+              </w:rPr>
+              <w:t>Staff Member Requested</w:t>
             </w:r>
           </w:p>
         </w:tc>
@@ -4090,62 +3151,27 @@
             <w:tcW w:w="4961" w:type="dxa"/>
             <w:shd w:val="clear" w:color="auto" w:fill="F8F7F7"/>
             <w:vAlign w:val="center"/>
-            <w:hideMark/>
-          </w:tcPr>
-          <w:p>
-            <w:pPr>
-              <w:spacing w:before="240" w:line="240" w:lineRule="auto"/>
-              <w:rPr>
-                <w:rFonts w:ascii="Montserrat" w:eastAsia="Times New Roman" w:hAnsi="Montserrat" w:cs="Calibri"/>
-                <w:color w:val="000000"/>
-                <w:sz w:val="20"/>
-                <w:szCs w:val="20"/>
-                <w:lang w:eastAsia="en-AU"/>
-              </w:rPr>
-            </w:pPr>
-            <w:proofErr w:type="gramStart"/>
-            <w:r>
-              <w:rPr>
-                <w:rFonts w:ascii="Montserrat" w:eastAsia="Times New Roman" w:hAnsi="Montserrat" w:cs="Calibri"/>
-                <w:color w:val="000000"/>
-                <w:sz w:val="20"/>
-                <w:szCs w:val="20"/>
-                <w:lang w:eastAsia="en-AU"/>
-              </w:rPr>
-              <w:t xml:space="preserve">{{ </w:t>
-            </w:r>
-            <w:proofErr w:type="spellStart"/>
-            <w:r>
-              <w:rPr>
-                <w:rFonts w:ascii="Montserrat" w:eastAsia="Times New Roman" w:hAnsi="Montserrat" w:cs="Calibri"/>
-                <w:color w:val="000000"/>
-                <w:sz w:val="20"/>
-                <w:szCs w:val="20"/>
-                <w:lang w:eastAsia="en-AU"/>
-              </w:rPr>
-              <w:t>applicant</w:t>
-            </w:r>
-            <w:proofErr w:type="gramEnd"/>
-            <w:r>
-              <w:rPr>
-                <w:rFonts w:ascii="Montserrat" w:eastAsia="Times New Roman" w:hAnsi="Montserrat" w:cs="Calibri"/>
-                <w:color w:val="000000"/>
-                <w:sz w:val="20"/>
-                <w:szCs w:val="20"/>
-                <w:lang w:eastAsia="en-AU"/>
-              </w:rPr>
-              <w:t>.stay_reason</w:t>
-            </w:r>
-            <w:proofErr w:type="spellEnd"/>
-            <w:r>
-              <w:rPr>
-                <w:rFonts w:ascii="Montserrat" w:eastAsia="Times New Roman" w:hAnsi="Montserrat" w:cs="Calibri"/>
-                <w:color w:val="000000"/>
-                <w:sz w:val="20"/>
-                <w:szCs w:val="20"/>
-                <w:lang w:eastAsia="en-AU"/>
-              </w:rPr>
-              <w:t>}}</w:t>
+          </w:tcPr>
+          <w:p>
+            <w:pPr>
+              <w:spacing w:before="240" w:line="240" w:lineRule="auto"/>
+              <w:rPr>
+                <w:rFonts w:ascii="Montserrat" w:eastAsia="Times New Roman" w:hAnsi="Montserrat" w:cs="Calibri"/>
+                <w:color w:val="000000"/>
+                <w:sz w:val="20"/>
+                <w:szCs w:val="20"/>
+                <w:lang w:eastAsia="en-AU"/>
+              </w:rPr>
+            </w:pPr>
+            <w:r>
+              <w:rPr>
+                <w:rFonts w:ascii="Montserrat" w:eastAsia="Times New Roman" w:hAnsi="Montserrat" w:cs="Calibri"/>
+                <w:color w:val="000000"/>
+                <w:sz w:val="20"/>
+                <w:szCs w:val="20"/>
+                <w:lang w:eastAsia="en-AU"/>
+              </w:rPr>
+              <w:t>{{ MSM_fee_earner }}</w:t>
             </w:r>
           </w:p>
         </w:tc>
@@ -4185,7 +3211,7 @@
                 <w:szCs w:val="20"/>
                 <w:lang w:eastAsia="en-AU"/>
               </w:rPr>
-              <w:t>Purpose of Enquiry</w:t>
+              <w:t>Appointment Type</w:t>
             </w:r>
           </w:p>
         </w:tc>
@@ -4214,393 +3240,7 @@
                 <w:szCs w:val="20"/>
                 <w:lang w:eastAsia="en-AU"/>
               </w:rPr>
-              <w:t xml:space="preserve">{%p for </w:t>
-            </w:r>
-            <w:r>
-              <w:rPr>
-                <w:rFonts w:ascii="Montserrat" w:eastAsia="Times New Roman" w:hAnsi="Montserrat" w:cs="Calibri"/>
-                <w:color w:val="000000"/>
-                <w:sz w:val="20"/>
-                <w:szCs w:val="20"/>
-                <w:lang w:eastAsia="en-AU"/>
-              </w:rPr>
-              <w:t>reason</w:t>
-            </w:r>
-            <w:r>
-              <w:rPr>
-                <w:rFonts w:ascii="Montserrat" w:eastAsia="Times New Roman" w:hAnsi="Montserrat" w:cs="Calibri"/>
-                <w:color w:val="000000"/>
-                <w:sz w:val="20"/>
-                <w:szCs w:val="20"/>
-                <w:lang w:eastAsia="en-AU"/>
-              </w:rPr>
-              <w:t xml:space="preserve"> in </w:t>
-            </w:r>
-            <w:proofErr w:type="spellStart"/>
-            <w:proofErr w:type="gramStart"/>
-            <w:r>
-              <w:rPr>
-                <w:rFonts w:ascii="Montserrat" w:eastAsia="Times New Roman" w:hAnsi="Montserrat" w:cs="Calibri"/>
-                <w:color w:val="000000"/>
-                <w:sz w:val="20"/>
-                <w:szCs w:val="20"/>
-                <w:lang w:eastAsia="en-AU"/>
-              </w:rPr>
-              <w:t>applicant.</w:t>
-            </w:r>
-            <w:r>
-              <w:rPr>
-                <w:rFonts w:ascii="Montserrat" w:eastAsia="Times New Roman" w:hAnsi="Montserrat" w:cs="Calibri"/>
-                <w:color w:val="000000"/>
-                <w:sz w:val="20"/>
-                <w:szCs w:val="20"/>
-                <w:lang w:eastAsia="en-AU"/>
-              </w:rPr>
-              <w:t>enquiry</w:t>
-            </w:r>
-            <w:proofErr w:type="gramEnd"/>
-            <w:r>
-              <w:rPr>
-                <w:rFonts w:ascii="Montserrat" w:eastAsia="Times New Roman" w:hAnsi="Montserrat" w:cs="Calibri"/>
-                <w:color w:val="000000"/>
-                <w:sz w:val="20"/>
-                <w:szCs w:val="20"/>
-                <w:lang w:eastAsia="en-AU"/>
-              </w:rPr>
-              <w:t>_reasons_compiled</w:t>
-            </w:r>
-            <w:proofErr w:type="spellEnd"/>
-            <w:r>
-              <w:rPr>
-                <w:rFonts w:ascii="Montserrat" w:eastAsia="Times New Roman" w:hAnsi="Montserrat" w:cs="Calibri"/>
-                <w:color w:val="000000"/>
-                <w:sz w:val="20"/>
-                <w:szCs w:val="20"/>
-                <w:lang w:eastAsia="en-AU"/>
-              </w:rPr>
-              <w:t xml:space="preserve"> | </w:t>
-            </w:r>
-            <w:proofErr w:type="spellStart"/>
-            <w:r>
-              <w:rPr>
-                <w:rFonts w:ascii="Montserrat" w:eastAsia="Times New Roman" w:hAnsi="Montserrat" w:cs="Calibri"/>
-                <w:color w:val="000000"/>
-                <w:sz w:val="20"/>
-                <w:szCs w:val="20"/>
-                <w:lang w:eastAsia="en-AU"/>
-              </w:rPr>
-              <w:t>add_separators</w:t>
-            </w:r>
-            <w:proofErr w:type="spellEnd"/>
-            <w:r>
-              <w:rPr>
-                <w:rFonts w:ascii="Montserrat" w:eastAsia="Times New Roman" w:hAnsi="Montserrat" w:cs="Calibri"/>
-                <w:color w:val="000000"/>
-                <w:sz w:val="20"/>
-                <w:szCs w:val="20"/>
-                <w:lang w:eastAsia="en-AU"/>
-              </w:rPr>
-              <w:t xml:space="preserve"> %}</w:t>
-            </w:r>
-          </w:p>
-          <w:p>
-            <w:pPr>
-              <w:pStyle w:val="ListParagraph"/>
-              <w:numPr>
-                <w:ilvl w:val="0"/>
-                <w:numId w:val="1"/>
-              </w:numPr>
-              <w:spacing w:before="240" w:line="240" w:lineRule="auto"/>
-              <w:ind w:left="385"/>
-              <w:rPr>
-                <w:rFonts w:ascii="Montserrat" w:eastAsia="Times New Roman" w:hAnsi="Montserrat" w:cs="Calibri"/>
-                <w:color w:val="000000"/>
-                <w:sz w:val="20"/>
-                <w:szCs w:val="20"/>
-                <w:lang w:eastAsia="en-AU"/>
-              </w:rPr>
-            </w:pPr>
-            <w:proofErr w:type="gramStart"/>
-            <w:r>
-              <w:rPr>
-                <w:rFonts w:ascii="Montserrat" w:eastAsia="Times New Roman" w:hAnsi="Montserrat" w:cs="Calibri"/>
-                <w:color w:val="000000"/>
-                <w:sz w:val="20"/>
-                <w:szCs w:val="20"/>
-                <w:lang w:eastAsia="en-AU"/>
-              </w:rPr>
-              <w:t xml:space="preserve">{{ </w:t>
-            </w:r>
-            <w:r>
-              <w:rPr>
-                <w:rFonts w:ascii="Montserrat" w:eastAsia="Times New Roman" w:hAnsi="Montserrat" w:cs="Calibri"/>
-                <w:color w:val="000000"/>
-                <w:sz w:val="20"/>
-                <w:szCs w:val="20"/>
-                <w:lang w:eastAsia="en-AU"/>
-              </w:rPr>
-              <w:t>reason</w:t>
-            </w:r>
-            <w:proofErr w:type="gramEnd"/>
-            <w:r>
-              <w:rPr>
-                <w:rFonts w:ascii="Montserrat" w:eastAsia="Times New Roman" w:hAnsi="Montserrat" w:cs="Calibri"/>
-                <w:color w:val="000000"/>
-                <w:sz w:val="20"/>
-                <w:szCs w:val="20"/>
-                <w:lang w:eastAsia="en-AU"/>
-              </w:rPr>
-              <w:t xml:space="preserve"> }}</w:t>
-            </w:r>
-          </w:p>
-          <w:p>
-            <w:pPr>
-              <w:spacing w:before="240" w:line="240" w:lineRule="auto"/>
-              <w:rPr>
-                <w:rFonts w:ascii="Montserrat" w:eastAsia="Times New Roman" w:hAnsi="Montserrat" w:cs="Calibri"/>
-                <w:color w:val="000000"/>
-                <w:sz w:val="20"/>
-                <w:szCs w:val="20"/>
-                <w:lang w:eastAsia="en-AU"/>
-              </w:rPr>
-            </w:pPr>
-            <w:r>
-              <w:rPr>
-                <w:rFonts w:ascii="Montserrat" w:eastAsia="Times New Roman" w:hAnsi="Montserrat" w:cs="Calibri"/>
-                <w:color w:val="000000"/>
-                <w:sz w:val="20"/>
-                <w:szCs w:val="20"/>
-                <w:lang w:eastAsia="en-AU"/>
-              </w:rPr>
-              <w:t xml:space="preserve">{%p </w:t>
-            </w:r>
-            <w:proofErr w:type="spellStart"/>
-            <w:r>
-              <w:rPr>
-                <w:rFonts w:ascii="Montserrat" w:eastAsia="Times New Roman" w:hAnsi="Montserrat" w:cs="Calibri"/>
-                <w:color w:val="000000"/>
-                <w:sz w:val="20"/>
-                <w:szCs w:val="20"/>
-                <w:lang w:eastAsia="en-AU"/>
-              </w:rPr>
-              <w:t>endfor</w:t>
-            </w:r>
-            <w:proofErr w:type="spellEnd"/>
-            <w:r>
-              <w:rPr>
-                <w:rFonts w:ascii="Montserrat" w:eastAsia="Times New Roman" w:hAnsi="Montserrat" w:cs="Calibri"/>
-                <w:color w:val="000000"/>
-                <w:sz w:val="20"/>
-                <w:szCs w:val="20"/>
-                <w:lang w:eastAsia="en-AU"/>
-              </w:rPr>
-              <w:t xml:space="preserve"> %}</w:t>
-            </w:r>
-          </w:p>
-        </w:tc>
-      </w:tr>
-      <w:tr>
-        <w:trPr>
-          <w:cantSplit/>
-          <w:trHeight w:val="567"/>
-          <w:tblHeader/>
-        </w:trPr>
-        <w:tc>
-          <w:tcPr>
-            <w:tcW w:w="4096" w:type="dxa"/>
-            <w:shd w:val="clear" w:color="auto" w:fill="F8F7F7"/>
-            <w:vAlign w:val="center"/>
-          </w:tcPr>
-          <w:p>
-            <w:pPr>
-              <w:spacing w:before="240" w:line="240" w:lineRule="auto"/>
-              <w:rPr>
-                <w:rFonts w:ascii="Montserrat" w:eastAsia="Times New Roman" w:hAnsi="Montserrat" w:cs="Calibri"/>
-                <w:b/>
-                <w:bCs/>
-                <w:color w:val="000000"/>
-                <w:sz w:val="20"/>
-                <w:szCs w:val="20"/>
-                <w:lang w:eastAsia="en-AU"/>
-              </w:rPr>
-            </w:pPr>
-            <w:r>
-              <w:rPr>
-                <w:rFonts w:ascii="Montserrat" w:eastAsia="Times New Roman" w:hAnsi="Montserrat" w:cs="Calibri"/>
-                <w:b/>
-                <w:bCs/>
-                <w:color w:val="000000"/>
-                <w:sz w:val="20"/>
-                <w:szCs w:val="20"/>
-                <w:lang w:eastAsia="en-AU"/>
-              </w:rPr>
-              <w:t>Staff Member Requested</w:t>
-            </w:r>
-          </w:p>
-        </w:tc>
-        <w:tc>
-          <w:tcPr>
-            <w:tcW w:w="4961" w:type="dxa"/>
-            <w:shd w:val="clear" w:color="auto" w:fill="F8F7F7"/>
-            <w:vAlign w:val="center"/>
-          </w:tcPr>
-          <w:p>
-            <w:pPr>
-              <w:spacing w:before="240" w:line="240" w:lineRule="auto"/>
-              <w:rPr>
-                <w:rFonts w:ascii="Montserrat" w:eastAsia="Times New Roman" w:hAnsi="Montserrat" w:cs="Calibri"/>
-                <w:color w:val="000000"/>
-                <w:sz w:val="20"/>
-                <w:szCs w:val="20"/>
-                <w:lang w:eastAsia="en-AU"/>
-              </w:rPr>
-            </w:pPr>
-            <w:proofErr w:type="gramStart"/>
-            <w:r>
-              <w:rPr>
-                <w:rFonts w:ascii="Montserrat" w:eastAsia="Times New Roman" w:hAnsi="Montserrat" w:cs="Calibri"/>
-                <w:color w:val="000000"/>
-                <w:sz w:val="20"/>
-                <w:szCs w:val="20"/>
-                <w:lang w:eastAsia="en-AU"/>
-              </w:rPr>
-              <w:t xml:space="preserve">{{ </w:t>
-            </w:r>
-            <w:proofErr w:type="spellStart"/>
-            <w:r>
-              <w:rPr>
-                <w:rFonts w:ascii="Montserrat" w:eastAsia="Times New Roman" w:hAnsi="Montserrat" w:cs="Calibri"/>
-                <w:color w:val="000000"/>
-                <w:sz w:val="20"/>
-                <w:szCs w:val="20"/>
-                <w:lang w:eastAsia="en-AU"/>
-              </w:rPr>
-              <w:t>MSM</w:t>
-            </w:r>
-            <w:proofErr w:type="gramEnd"/>
-            <w:r>
-              <w:rPr>
-                <w:rFonts w:ascii="Montserrat" w:eastAsia="Times New Roman" w:hAnsi="Montserrat" w:cs="Calibri"/>
-                <w:color w:val="000000"/>
-                <w:sz w:val="20"/>
-                <w:szCs w:val="20"/>
-                <w:lang w:eastAsia="en-AU"/>
-              </w:rPr>
-              <w:t>_fee_earner</w:t>
-            </w:r>
-            <w:proofErr w:type="spellEnd"/>
-            <w:r>
-              <w:rPr>
-                <w:rFonts w:ascii="Montserrat" w:eastAsia="Times New Roman" w:hAnsi="Montserrat" w:cs="Calibri"/>
-                <w:color w:val="000000"/>
-                <w:sz w:val="20"/>
-                <w:szCs w:val="20"/>
-                <w:lang w:eastAsia="en-AU"/>
-              </w:rPr>
-              <w:t xml:space="preserve"> }}</w:t>
-            </w:r>
-          </w:p>
-        </w:tc>
-      </w:tr>
-      <w:tr>
-        <w:trPr>
-          <w:cantSplit/>
-          <w:trHeight w:val="567"/>
-          <w:tblHeader/>
-        </w:trPr>
-        <w:tc>
-          <w:tcPr>
-            <w:tcW w:w="4096" w:type="dxa"/>
-            <w:shd w:val="clear" w:color="auto" w:fill="F8F7F7"/>
-            <w:vAlign w:val="center"/>
-          </w:tcPr>
-          <w:p>
-            <w:pPr>
-              <w:spacing w:before="240" w:line="240" w:lineRule="auto"/>
-              <w:rPr>
-                <w:rFonts w:ascii="Montserrat" w:eastAsia="Times New Roman" w:hAnsi="Montserrat" w:cs="Calibri"/>
-                <w:b/>
-                <w:bCs/>
-                <w:color w:val="000000"/>
-                <w:sz w:val="20"/>
-                <w:szCs w:val="20"/>
-                <w:lang w:eastAsia="en-AU"/>
-              </w:rPr>
-            </w:pPr>
-            <w:r>
-              <w:rPr>
-                <w:rFonts w:ascii="Montserrat" w:eastAsia="Times New Roman" w:hAnsi="Montserrat" w:cs="Calibri"/>
-                <w:b/>
-                <w:bCs/>
-                <w:color w:val="000000"/>
-                <w:sz w:val="20"/>
-                <w:szCs w:val="20"/>
-                <w:lang w:eastAsia="en-AU"/>
-              </w:rPr>
-              <w:t>Appointment Type</w:t>
-            </w:r>
-          </w:p>
-        </w:tc>
-        <w:tc>
-          <w:tcPr>
-            <w:tcW w:w="4961" w:type="dxa"/>
-            <w:shd w:val="clear" w:color="auto" w:fill="F8F7F7"/>
-            <w:vAlign w:val="center"/>
-          </w:tcPr>
-          <w:p>
-            <w:pPr>
-              <w:spacing w:before="240" w:line="240" w:lineRule="auto"/>
-              <w:rPr>
-                <w:rFonts w:ascii="Montserrat" w:eastAsia="Times New Roman" w:hAnsi="Montserrat" w:cs="Calibri"/>
-                <w:color w:val="000000"/>
-                <w:sz w:val="20"/>
-                <w:szCs w:val="20"/>
-                <w:lang w:eastAsia="en-AU"/>
-              </w:rPr>
-            </w:pPr>
-            <w:proofErr w:type="gramStart"/>
-            <w:r>
-              <w:rPr>
-                <w:rFonts w:ascii="Montserrat" w:eastAsia="Times New Roman" w:hAnsi="Montserrat" w:cs="Calibri"/>
-                <w:color w:val="000000"/>
-                <w:sz w:val="20"/>
-                <w:szCs w:val="20"/>
-                <w:lang w:eastAsia="en-AU"/>
-              </w:rPr>
-              <w:t xml:space="preserve">{{ </w:t>
-            </w:r>
-            <w:proofErr w:type="spellStart"/>
-            <w:r>
-              <w:rPr>
-                <w:rFonts w:ascii="Montserrat" w:eastAsia="Times New Roman" w:hAnsi="Montserrat" w:cs="Calibri"/>
-                <w:color w:val="000000"/>
-                <w:sz w:val="20"/>
-                <w:szCs w:val="20"/>
-                <w:lang w:eastAsia="en-AU"/>
-              </w:rPr>
-              <w:t>appointment</w:t>
-            </w:r>
-            <w:proofErr w:type="gramEnd"/>
-            <w:r>
-              <w:rPr>
-                <w:rFonts w:ascii="Montserrat" w:eastAsia="Times New Roman" w:hAnsi="Montserrat" w:cs="Calibri"/>
-                <w:color w:val="000000"/>
-                <w:sz w:val="20"/>
-                <w:szCs w:val="20"/>
-                <w:lang w:eastAsia="en-AU"/>
-              </w:rPr>
-              <w:t>_type</w:t>
-            </w:r>
-            <w:proofErr w:type="spellEnd"/>
-            <w:r>
-              <w:rPr>
-                <w:rFonts w:ascii="Montserrat" w:eastAsia="Times New Roman" w:hAnsi="Montserrat" w:cs="Calibri"/>
-                <w:color w:val="000000"/>
-                <w:sz w:val="20"/>
-                <w:szCs w:val="20"/>
-                <w:lang w:eastAsia="en-AU"/>
-              </w:rPr>
-              <w:t xml:space="preserve"> }}</w:t>
+              <w:t>{{ appointment_type }}</w:t>
             </w:r>
           </w:p>
         </w:tc>
@@ -4678,6 +3318,11 @@
         <w:docPartUnique/>
       </w:docPartObj>
     </w:sdtPr>
+    <w:sdtEndPr>
+      <w:rPr>
+        <w:rStyle w:val="PageNumber"/>
+      </w:rPr>
+    </w:sdtEndPr>
     <w:sdtContent>
       <w:p>
         <w:pPr>
@@ -5839,20 +4484,15 @@
 </file>
 
 <file path=customXml/item1.xml><?xml version="1.0" encoding="utf-8"?>
-<b:Sources xmlns:b="http://schemas.openxmlformats.org/officeDocument/2006/bibliography" xmlns="http://schemas.openxmlformats.org/officeDocument/2006/bibliography" SelectedStyle="/APASixthEditionOfficeOnline.xsl" StyleName="APA" Version="6"/>
+<?mso-contentType ?>
+<FormTemplates xmlns="http://schemas.microsoft.com/sharepoint/v3/contenttype/forms">
+  <Display>DocumentLibraryForm</Display>
+  <Edit>DocumentLibraryForm</Edit>
+  <New>DocumentLibraryForm</New>
+</FormTemplates>
 </file>
 
 <file path=customXml/item2.xml><?xml version="1.0" encoding="utf-8"?>
-<p:properties xmlns:p="http://schemas.microsoft.com/office/2006/metadata/properties" xmlns:xsi="http://www.w3.org/2001/XMLSchema-instance" xmlns:pc="http://schemas.microsoft.com/office/infopath/2007/PartnerControls">
-  <documentManagement>
-    <lcf76f155ced4ddcb4097134ff3c332f xmlns="d2ca065d-654b-4b09-9eae-28241cc6c0da">
-      <Terms xmlns="http://schemas.microsoft.com/office/infopath/2007/PartnerControls"/>
-    </lcf76f155ced4ddcb4097134ff3c332f>
-  </documentManagement>
-</p:properties>
-</file>
-
-<file path=customXml/item3.xml><?xml version="1.0" encoding="utf-8"?>
 <ct:contentTypeSchema xmlns:ct="http://schemas.microsoft.com/office/2006/metadata/contentType" xmlns:ma="http://schemas.microsoft.com/office/2006/metadata/properties/metaAttributes" ct:_="" ma:_="" ma:contentTypeName="Document" ma:contentTypeID="0x01010010EC4C3FD69B9F458844C547C3F4AC10" ma:contentTypeVersion="9" ma:contentTypeDescription="Create a new document." ma:contentTypeScope="" ma:versionID="1887bc9ebf4497226dcdf1a8ca377f15">
   <xsd:schema xmlns:xsd="http://www.w3.org/2001/XMLSchema" xmlns:xs="http://www.w3.org/2001/XMLSchema" xmlns:p="http://schemas.microsoft.com/office/2006/metadata/properties" xmlns:ns2="d2ca065d-654b-4b09-9eae-28241cc6c0da" targetNamespace="http://schemas.microsoft.com/office/2006/metadata/properties" ma:root="true" ma:fieldsID="faf3997587ddd22261e0e645e4e9c19a" ns2:_="">
     <xsd:import namespace="d2ca065d-654b-4b09-9eae-28241cc6c0da"/>
@@ -6024,34 +4664,29 @@
 </ct:contentTypeSchema>
 </file>
 
+<file path=customXml/item3.xml><?xml version="1.0" encoding="utf-8"?>
+<p:properties xmlns:p="http://schemas.microsoft.com/office/2006/metadata/properties" xmlns:xsi="http://www.w3.org/2001/XMLSchema-instance" xmlns:pc="http://schemas.microsoft.com/office/infopath/2007/PartnerControls">
+  <documentManagement>
+    <lcf76f155ced4ddcb4097134ff3c332f xmlns="d2ca065d-654b-4b09-9eae-28241cc6c0da">
+      <Terms xmlns="http://schemas.microsoft.com/office/infopath/2007/PartnerControls"/>
+    </lcf76f155ced4ddcb4097134ff3c332f>
+  </documentManagement>
+</p:properties>
+</file>
+
 <file path=customXml/item4.xml><?xml version="1.0" encoding="utf-8"?>
-<?mso-contentType ?>
-<FormTemplates xmlns="http://schemas.microsoft.com/sharepoint/v3/contenttype/forms">
-  <Display>DocumentLibraryForm</Display>
-  <Edit>DocumentLibraryForm</Edit>
-  <New>DocumentLibraryForm</New>
-</FormTemplates>
+<b:Sources xmlns:b="http://schemas.openxmlformats.org/officeDocument/2006/bibliography" xmlns="http://schemas.openxmlformats.org/officeDocument/2006/bibliography" SelectedStyle="/APASixthEditionOfficeOnline.xsl" StyleName="APA" Version="6"/>
 </file>
 
 <file path=customXml/itemProps1.xml><?xml version="1.0" encoding="utf-8"?>
-<ds:datastoreItem xmlns:ds="http://schemas.openxmlformats.org/officeDocument/2006/customXml" ds:itemID="{79DB2FFD-224B-8D48-9D97-53ABC391549B}">
+<ds:datastoreItem xmlns:ds="http://schemas.openxmlformats.org/officeDocument/2006/customXml" ds:itemID="{59471E8D-C051-43AA-A628-964F2998652E}">
   <ds:schemaRefs>
-    <ds:schemaRef ds:uri="http://schemas.openxmlformats.org/officeDocument/2006/bibliography"/>
+    <ds:schemaRef ds:uri="http://schemas.microsoft.com/sharepoint/v3/contenttype/forms"/>
   </ds:schemaRefs>
 </ds:datastoreItem>
 </file>
 
 <file path=customXml/itemProps2.xml><?xml version="1.0" encoding="utf-8"?>
-<ds:datastoreItem xmlns:ds="http://schemas.openxmlformats.org/officeDocument/2006/customXml" ds:itemID="{EED806F6-2089-4C93-A823-0E3B71BE4204}">
-  <ds:schemaRefs>
-    <ds:schemaRef ds:uri="http://schemas.microsoft.com/office/2006/metadata/properties"/>
-    <ds:schemaRef ds:uri="http://schemas.microsoft.com/office/infopath/2007/PartnerControls"/>
-    <ds:schemaRef ds:uri="d2ca065d-654b-4b09-9eae-28241cc6c0da"/>
-  </ds:schemaRefs>
-</ds:datastoreItem>
-</file>
-
-<file path=customXml/itemProps3.xml><?xml version="1.0" encoding="utf-8"?>
 <ds:datastoreItem xmlns:ds="http://schemas.openxmlformats.org/officeDocument/2006/customXml" ds:itemID="{AF9878D6-42AE-439E-B400-FC0445A44DF6}">
   <ds:schemaRefs>
     <ds:schemaRef ds:uri="http://schemas.microsoft.com/office/2006/metadata/contentType"/>
@@ -6069,10 +4704,20 @@
 </ds:datastoreItem>
 </file>
 
+<file path=customXml/itemProps3.xml><?xml version="1.0" encoding="utf-8"?>
+<ds:datastoreItem xmlns:ds="http://schemas.openxmlformats.org/officeDocument/2006/customXml" ds:itemID="{EED806F6-2089-4C93-A823-0E3B71BE4204}">
+  <ds:schemaRefs>
+    <ds:schemaRef ds:uri="http://schemas.microsoft.com/office/2006/metadata/properties"/>
+    <ds:schemaRef ds:uri="http://schemas.microsoft.com/office/infopath/2007/PartnerControls"/>
+    <ds:schemaRef ds:uri="d2ca065d-654b-4b09-9eae-28241cc6c0da"/>
+  </ds:schemaRefs>
+</ds:datastoreItem>
+</file>
+
 <file path=customXml/itemProps4.xml><?xml version="1.0" encoding="utf-8"?>
-<ds:datastoreItem xmlns:ds="http://schemas.openxmlformats.org/officeDocument/2006/customXml" ds:itemID="{59471E8D-C051-43AA-A628-964F2998652E}">
+<ds:datastoreItem xmlns:ds="http://schemas.openxmlformats.org/officeDocument/2006/customXml" ds:itemID="{79DB2FFD-224B-8D48-9D97-53ABC391549B}">
   <ds:schemaRefs>
-    <ds:schemaRef ds:uri="http://schemas.microsoft.com/sharepoint/v3/contenttype/forms"/>
+    <ds:schemaRef ds:uri="http://schemas.openxmlformats.org/officeDocument/2006/bibliography"/>
   </ds:schemaRefs>
 </ds:datastoreItem>
 </file>
</xml_diff>